<commit_message>
Revert "Legajos agregados al informe"
This reverts commit 7f8b3de06359109c2c535e5f5299b5f2a02f793c.
</commit_message>
<xml_diff>
--- a/Informe PDI.docx
+++ b/Informe PDI.docx
@@ -133,7 +133,7 @@
           <w:noProof/>
         </w:rPr>
         <w:drawing>
-          <wp:inline distT="0" distB="0" distL="0" distR="0" wp14:anchorId="497C6709" wp14:editId="44899844">
+          <wp:inline distT="0" distB="0" distL="0" distR="0" wp14:anchorId="4DE10ACA" wp14:editId="4D67BDA1">
             <wp:extent cx="965363" cy="989297"/>
             <wp:effectExtent l="0" t="0" r="0" b="0"/>
             <wp:docPr id="2" name="image1.png" descr="C:\Users\Krensho\Desktop\unr_logo.png"/>
@@ -173,7 +173,7 @@
           <w:noProof/>
         </w:rPr>
         <w:drawing>
-          <wp:inline distT="0" distB="0" distL="0" distR="0" wp14:anchorId="6DA333EE" wp14:editId="290C1963">
+          <wp:inline distT="0" distB="0" distL="0" distR="0" wp14:anchorId="1FE29697" wp14:editId="52B7F52C">
             <wp:extent cx="1916681" cy="914233"/>
             <wp:effectExtent l="0" t="0" r="0" b="0"/>
             <wp:docPr id="1" name="image2.png" descr="C:\Users\Krensho\Desktop\FCEIA-logo.png"/>
@@ -379,7 +379,7 @@
           <w:sz w:val="24"/>
           <w:szCs w:val="24"/>
         </w:rPr>
-        <w:t>CORRADINI, JULIO - Legajo: C-7525/6</w:t>
+        <w:t>CORRADINI, JULIO</w:t>
       </w:r>
     </w:p>
     <w:p>
@@ -400,7 +400,7 @@
           <w:sz w:val="24"/>
           <w:szCs w:val="24"/>
         </w:rPr>
-        <w:t>LEÓN, ESTEBAN - Legajo: L-3413/4</w:t>
+        <w:t>LEÓN, ESTEBAN</w:t>
       </w:r>
     </w:p>
     <w:p>
@@ -421,7 +421,7 @@
           <w:sz w:val="24"/>
           <w:szCs w:val="24"/>
         </w:rPr>
-        <w:t>SAAD, JUAN MANUEL - Legajo: S-5803/3</w:t>
+        <w:t>SAAD, JUAN MANUEL</w:t>
       </w:r>
     </w:p>
     <w:p>
@@ -441,23 +441,7 @@
           <w:sz w:val="24"/>
           <w:szCs w:val="24"/>
         </w:rPr>
-        <w:t xml:space="preserve">ZIMMER, FEDERICO - </w:t>
-      </w:r>
-      <w:proofErr w:type="gramStart"/>
-      <w:r>
-        <w:rPr>
-          <w:sz w:val="24"/>
-          <w:szCs w:val="24"/>
-        </w:rPr>
-        <w:t>Legajo:Z</w:t>
-      </w:r>
-      <w:proofErr w:type="gramEnd"/>
-      <w:r>
-        <w:rPr>
-          <w:sz w:val="24"/>
-          <w:szCs w:val="24"/>
-        </w:rPr>
-        <w:t>-1239/4</w:t>
+        <w:t>ZIMMER, FEDERICO</w:t>
       </w:r>
     </w:p>
     <w:p>
@@ -621,14 +605,2951 @@
     <w:p>
       <w:pPr>
         <w:jc w:val="center"/>
-      </w:pPr>
-      <w:r>
         <w:rPr>
           <w:sz w:val="48"/>
           <w:szCs w:val="48"/>
         </w:rPr>
+      </w:pPr>
+      <w:r>
+        <w:rPr>
+          <w:sz w:val="48"/>
+          <w:szCs w:val="48"/>
+        </w:rPr>
         <w:t>2025</w:t>
       </w:r>
+    </w:p>
+    <w:p>
+      <w:pPr>
+        <w:jc w:val="center"/>
+        <w:rPr>
+          <w:sz w:val="48"/>
+          <w:szCs w:val="48"/>
+        </w:rPr>
+      </w:pPr>
+    </w:p>
+    <w:p>
+      <w:pPr>
+        <w:pStyle w:val="Ttulo2"/>
+        <w:spacing w:before="0"/>
+        <w:rPr>
+          <w:b/>
+          <w:bCs/>
+          <w:u w:val="single"/>
+        </w:rPr>
+      </w:pPr>
+      <w:r>
+        <w:rPr>
+          <w:b/>
+          <w:bCs/>
+          <w:u w:val="single"/>
+        </w:rPr>
+        <w:lastRenderedPageBreak/>
+        <w:t>Problema 1</w:t>
+      </w:r>
+      <w:r>
+        <w:rPr>
+          <w:b/>
+          <w:bCs/>
+          <w:u w:val="single"/>
+        </w:rPr>
+        <w:t xml:space="preserve"> -</w:t>
+      </w:r>
+      <w:r>
+        <w:rPr>
+          <w:b/>
+          <w:bCs/>
+          <w:u w:val="single"/>
+        </w:rPr>
+        <w:t xml:space="preserve"> Ecualización Local del Histograma</w:t>
+      </w:r>
+    </w:p>
+    <w:p>
+      <w:pPr>
+        <w:pStyle w:val="Ttulo3"/>
+        <w:spacing w:before="0"/>
+        <w:rPr>
+          <w:b/>
+          <w:bCs/>
+          <w:color w:val="auto"/>
+        </w:rPr>
+      </w:pPr>
+      <w:r>
+        <w:rPr>
+          <w:b/>
+          <w:bCs/>
+          <w:color w:val="auto"/>
+        </w:rPr>
+        <w:t>Problemática</w:t>
+      </w:r>
+    </w:p>
+    <w:p>
+      <w:pPr>
+        <w:pStyle w:val="NormalWeb"/>
+        <w:spacing w:before="0" w:beforeAutospacing="0"/>
+        <w:rPr>
+          <w:rFonts w:ascii="Arial" w:hAnsi="Arial" w:cs="Arial"/>
+        </w:rPr>
+      </w:pPr>
+      <w:r>
+        <w:rPr>
+          <w:rFonts w:ascii="Arial" w:hAnsi="Arial" w:cs="Arial"/>
+        </w:rPr>
+        <w:t xml:space="preserve">El </w:t>
+      </w:r>
+      <w:r>
+        <w:rPr>
+          <w:rFonts w:ascii="Arial" w:hAnsi="Arial" w:cs="Arial"/>
+        </w:rPr>
+        <w:t>desafío</w:t>
+      </w:r>
+      <w:r>
+        <w:rPr>
+          <w:rFonts w:ascii="Arial" w:hAnsi="Arial" w:cs="Arial"/>
+        </w:rPr>
+        <w:t xml:space="preserve"> de este problema es </w:t>
+      </w:r>
+      <w:r>
+        <w:rPr>
+          <w:rFonts w:ascii="Arial" w:hAnsi="Arial" w:cs="Arial"/>
+        </w:rPr>
+        <w:t>desarrollar e implementar la técnica de Ecualización Local del Histograma (LHE)</w:t>
+      </w:r>
+      <w:r>
+        <w:rPr>
+          <w:rFonts w:ascii="Arial" w:hAnsi="Arial" w:cs="Arial"/>
+        </w:rPr>
+        <w:t xml:space="preserve"> para mejorar el contraste en regiones específicas de una imagen que contienen detalles de bajo contraste, donde una ecualización global sería inefectiva debido a que la distribución de intensidades global enmascara las diferencias locales.</w:t>
+      </w:r>
+    </w:p>
+    <w:p>
+      <w:pPr>
+        <w:pStyle w:val="Ttulo3"/>
+        <w:spacing w:before="0"/>
+        <w:rPr>
+          <w:b/>
+          <w:bCs/>
+          <w:color w:val="auto"/>
+        </w:rPr>
+      </w:pPr>
+      <w:r>
+        <w:rPr>
+          <w:b/>
+          <w:bCs/>
+          <w:color w:val="auto"/>
+        </w:rPr>
+        <w:t>Puntos a Desarrollar</w:t>
+      </w:r>
+    </w:p>
+    <w:p>
+      <w:pPr>
+        <w:pStyle w:val="NormalWeb"/>
+        <w:spacing w:before="0" w:beforeAutospacing="0"/>
+        <w:rPr>
+          <w:rFonts w:ascii="Arial" w:hAnsi="Arial" w:cs="Arial"/>
+        </w:rPr>
+      </w:pPr>
+      <w:r>
+        <w:rPr>
+          <w:rFonts w:ascii="Arial" w:hAnsi="Arial" w:cs="Arial"/>
+        </w:rPr>
+        <w:t>El usuario debe completar las siguientes tareas:</w:t>
+      </w:r>
+    </w:p>
+    <w:p>
+      <w:pPr>
+        <w:pStyle w:val="NormalWeb"/>
+        <w:numPr>
+          <w:ilvl w:val="0"/>
+          <w:numId w:val="9"/>
+        </w:numPr>
+        <w:spacing w:before="0" w:beforeAutospacing="0"/>
+        <w:rPr>
+          <w:rFonts w:ascii="Arial" w:hAnsi="Arial" w:cs="Arial"/>
+        </w:rPr>
+      </w:pPr>
+      <w:r>
+        <w:rPr>
+          <w:rFonts w:ascii="Arial" w:hAnsi="Arial" w:cs="Arial"/>
+          <w:b/>
+          <w:bCs/>
+        </w:rPr>
+        <w:t>Desarrollo de la Función LHE:</w:t>
+      </w:r>
+    </w:p>
+    <w:p>
+      <w:pPr>
+        <w:pStyle w:val="NormalWeb"/>
+        <w:numPr>
+          <w:ilvl w:val="1"/>
+          <w:numId w:val="9"/>
+        </w:numPr>
+        <w:spacing w:before="0" w:beforeAutospacing="0"/>
+        <w:rPr>
+          <w:rFonts w:ascii="Arial" w:hAnsi="Arial" w:cs="Arial"/>
+        </w:rPr>
+      </w:pPr>
+      <w:r>
+        <w:rPr>
+          <w:rFonts w:ascii="Arial" w:hAnsi="Arial" w:cs="Arial"/>
+        </w:rPr>
+        <w:t xml:space="preserve">Desarrollar una función que implemente el algoritmo de Ecualización </w:t>
+      </w:r>
+      <w:r>
+        <w:rPr>
+          <w:rFonts w:ascii="Arial" w:hAnsi="Arial" w:cs="Arial"/>
+        </w:rPr>
+        <w:t>global</w:t>
+      </w:r>
+      <w:r>
+        <w:rPr>
+          <w:rFonts w:ascii="Arial" w:hAnsi="Arial" w:cs="Arial"/>
+        </w:rPr>
+        <w:t xml:space="preserve"> del Histograma.</w:t>
+      </w:r>
+    </w:p>
+    <w:p>
+      <w:pPr>
+        <w:pStyle w:val="NormalWeb"/>
+        <w:numPr>
+          <w:ilvl w:val="1"/>
+          <w:numId w:val="9"/>
+        </w:numPr>
+        <w:spacing w:before="0" w:beforeAutospacing="0"/>
+        <w:rPr>
+          <w:rFonts w:ascii="Arial" w:hAnsi="Arial" w:cs="Arial"/>
+        </w:rPr>
+      </w:pPr>
+      <w:r>
+        <w:rPr>
+          <w:rFonts w:ascii="Arial" w:hAnsi="Arial" w:cs="Arial"/>
+        </w:rPr>
+        <w:t>La función debe recibir como parámetros de entrada:</w:t>
+      </w:r>
+    </w:p>
+    <w:p>
+      <w:pPr>
+        <w:pStyle w:val="NormalWeb"/>
+        <w:numPr>
+          <w:ilvl w:val="2"/>
+          <w:numId w:val="9"/>
+        </w:numPr>
+        <w:spacing w:before="0" w:beforeAutospacing="0"/>
+        <w:rPr>
+          <w:rFonts w:ascii="Arial" w:hAnsi="Arial" w:cs="Arial"/>
+        </w:rPr>
+      </w:pPr>
+      <w:r>
+        <w:rPr>
+          <w:rFonts w:ascii="Arial" w:hAnsi="Arial" w:cs="Arial"/>
+        </w:rPr>
+        <w:t>La Imagen a procesar.</w:t>
+      </w:r>
+    </w:p>
+    <w:p>
+      <w:pPr>
+        <w:pStyle w:val="NormalWeb"/>
+        <w:numPr>
+          <w:ilvl w:val="2"/>
+          <w:numId w:val="9"/>
+        </w:numPr>
+        <w:spacing w:before="0" w:beforeAutospacing="0"/>
+        <w:rPr>
+          <w:rFonts w:ascii="Arial" w:hAnsi="Arial" w:cs="Arial"/>
+        </w:rPr>
+      </w:pPr>
+      <w:r>
+        <w:rPr>
+          <w:rFonts w:ascii="Arial" w:hAnsi="Arial" w:cs="Arial"/>
+        </w:rPr>
+        <w:t>El tamaño de la ventana de procesamiento</w:t>
+      </w:r>
+      <w:r>
+        <w:rPr>
+          <w:rFonts w:ascii="Arial" w:hAnsi="Arial" w:cs="Arial"/>
+        </w:rPr>
+        <w:t>.</w:t>
+      </w:r>
+    </w:p>
+    <w:p>
+      <w:pPr>
+        <w:pStyle w:val="NormalWeb"/>
+        <w:numPr>
+          <w:ilvl w:val="0"/>
+          <w:numId w:val="9"/>
+        </w:numPr>
+        <w:spacing w:before="0" w:beforeAutospacing="0"/>
+        <w:rPr>
+          <w:rFonts w:ascii="Arial" w:hAnsi="Arial" w:cs="Arial"/>
+        </w:rPr>
+      </w:pPr>
+      <w:r>
+        <w:rPr>
+          <w:rFonts w:ascii="Arial" w:hAnsi="Arial" w:cs="Arial"/>
+          <w:b/>
+          <w:bCs/>
+        </w:rPr>
+        <w:t>Aplicación y Revelación de Detalles:</w:t>
+      </w:r>
+    </w:p>
+    <w:p>
+      <w:pPr>
+        <w:pStyle w:val="NormalWeb"/>
+        <w:numPr>
+          <w:ilvl w:val="1"/>
+          <w:numId w:val="9"/>
+        </w:numPr>
+        <w:spacing w:before="0" w:beforeAutospacing="0"/>
+        <w:rPr>
+          <w:rFonts w:ascii="Arial" w:hAnsi="Arial" w:cs="Arial"/>
+        </w:rPr>
+      </w:pPr>
+      <w:r>
+        <w:rPr>
+          <w:rFonts w:ascii="Arial" w:hAnsi="Arial" w:cs="Arial"/>
+        </w:rPr>
+        <w:t>Aplicar la función a la imagen de ejemplo</w:t>
+      </w:r>
+      <w:r>
+        <w:rPr>
+          <w:rFonts w:ascii="Arial" w:hAnsi="Arial" w:cs="Arial"/>
+        </w:rPr>
+        <w:t>.</w:t>
+      </w:r>
+    </w:p>
+    <w:p>
+      <w:pPr>
+        <w:pStyle w:val="NormalWeb"/>
+        <w:numPr>
+          <w:ilvl w:val="1"/>
+          <w:numId w:val="9"/>
+        </w:numPr>
+        <w:spacing w:before="0" w:beforeAutospacing="0"/>
+        <w:rPr>
+          <w:rFonts w:ascii="Arial" w:hAnsi="Arial" w:cs="Arial"/>
+        </w:rPr>
+      </w:pPr>
+      <w:r>
+        <w:rPr>
+          <w:rFonts w:ascii="Arial" w:hAnsi="Arial" w:cs="Arial"/>
+        </w:rPr>
+        <w:t>Informar</w:t>
+      </w:r>
+      <w:r>
+        <w:rPr>
+          <w:rFonts w:ascii="Arial" w:hAnsi="Arial" w:cs="Arial"/>
+        </w:rPr>
+        <w:t xml:space="preserve"> cuáles son los detalles escondidos que se revelan en las diferentes zonas de la imagen procesada.</w:t>
+      </w:r>
+    </w:p>
+    <w:p>
+      <w:pPr>
+        <w:pStyle w:val="NormalWeb"/>
+        <w:numPr>
+          <w:ilvl w:val="0"/>
+          <w:numId w:val="9"/>
+        </w:numPr>
+        <w:spacing w:before="0" w:beforeAutospacing="0"/>
+        <w:rPr>
+          <w:rFonts w:ascii="Arial" w:hAnsi="Arial" w:cs="Arial"/>
+        </w:rPr>
+      </w:pPr>
+      <w:r>
+        <w:rPr>
+          <w:rFonts w:ascii="Arial" w:hAnsi="Arial" w:cs="Arial"/>
+          <w:b/>
+          <w:bCs/>
+        </w:rPr>
+        <w:t>Análisis de la Ventana:</w:t>
+      </w:r>
+    </w:p>
+    <w:p>
+      <w:pPr>
+        <w:pStyle w:val="NormalWeb"/>
+        <w:numPr>
+          <w:ilvl w:val="1"/>
+          <w:numId w:val="9"/>
+        </w:numPr>
+        <w:spacing w:before="0" w:beforeAutospacing="0"/>
+        <w:rPr>
+          <w:rFonts w:ascii="Arial" w:hAnsi="Arial" w:cs="Arial"/>
+        </w:rPr>
+      </w:pPr>
+      <w:r>
+        <w:rPr>
+          <w:rFonts w:ascii="Arial" w:hAnsi="Arial" w:cs="Arial"/>
+        </w:rPr>
+        <w:t>Realizar un</w:t>
+      </w:r>
+      <w:r>
+        <w:rPr>
+          <w:rFonts w:ascii="Arial" w:hAnsi="Arial" w:cs="Arial"/>
+        </w:rPr>
+        <w:t xml:space="preserve"> análisis</w:t>
+      </w:r>
+      <w:r>
+        <w:rPr>
+          <w:rFonts w:ascii="Arial" w:hAnsi="Arial" w:cs="Arial"/>
+        </w:rPr>
+        <w:t xml:space="preserve"> sobre cómo influye el </w:t>
+      </w:r>
+      <w:r>
+        <w:rPr>
+          <w:rFonts w:ascii="Arial" w:hAnsi="Arial" w:cs="Arial"/>
+        </w:rPr>
+        <w:t>tamaño de la ventana</w:t>
+      </w:r>
+      <w:r>
+        <w:rPr>
+          <w:rFonts w:ascii="Arial" w:hAnsi="Arial" w:cs="Arial"/>
+          <w:b/>
+          <w:bCs/>
+        </w:rPr>
+        <w:t xml:space="preserve"> </w:t>
+      </w:r>
+      <w:r>
+        <w:rPr>
+          <w:rFonts w:ascii="Arial" w:hAnsi="Arial" w:cs="Arial"/>
+        </w:rPr>
+        <w:t>en los resultados obtenidos, comentando los efectos visuales y la naturaleza de la mejora de contraste para diferentes tamaños.</w:t>
+      </w:r>
+    </w:p>
+    <w:p>
+      <w:pPr>
+        <w:pStyle w:val="Ttulo2"/>
+        <w:keepNext w:val="0"/>
+        <w:keepLines w:val="0"/>
+        <w:spacing w:before="0" w:after="80"/>
+        <w:rPr>
+          <w:b/>
+          <w:sz w:val="28"/>
+          <w:szCs w:val="28"/>
+        </w:rPr>
+      </w:pPr>
+      <w:r>
+        <w:rPr>
+          <w:b/>
+          <w:sz w:val="28"/>
+          <w:szCs w:val="28"/>
+        </w:rPr>
+        <w:t>Resolución</w:t>
+      </w:r>
+    </w:p>
+    <w:p>
+      <w:pPr>
+        <w:spacing w:before="240" w:after="240"/>
+        <w:rPr>
+          <w:lang w:val="es-AR"/>
+        </w:rPr>
+      </w:pPr>
+      <w:r>
+        <w:rPr>
+          <w:lang w:val="es-AR"/>
+        </w:rPr>
+        <w:t>Lo primero que realizamos fue un análisis de las distintas tonalidades de gris presentes en la imagen original.</w:t>
+      </w:r>
+    </w:p>
+    <w:p>
+      <w:pPr>
+        <w:spacing w:before="240" w:after="240"/>
+        <w:rPr>
+          <w:lang w:val="es-AR"/>
+        </w:rPr>
+      </w:pPr>
+      <w:r>
+        <w:rPr>
+          <w:lang w:val="es-AR"/>
+        </w:rPr>
+        <w:t>Para ello, graficamos el histograma y el histograma normalizado, lo que permitió visualizar la distribución de los valores de intensidad a lo largo del rango dinámico.</w:t>
+      </w:r>
+    </w:p>
+    <w:p>
+      <w:pPr>
+        <w:spacing w:before="240" w:after="240"/>
+        <w:rPr>
+          <w:lang w:val="es-AR"/>
+        </w:rPr>
+      </w:pPr>
+      <w:r>
+        <w:rPr>
+          <w:noProof/>
+          <w:lang w:val="es-AR"/>
+        </w:rPr>
+        <w:drawing>
+          <wp:inline distT="0" distB="0" distL="0" distR="0" wp14:anchorId="4D1D2FCB" wp14:editId="2D7A0E1B">
+            <wp:extent cx="4619625" cy="2448401"/>
+            <wp:effectExtent l="0" t="0" r="0" b="9525"/>
+            <wp:docPr id="1544271101" name="Imagen 1"/>
+            <wp:cNvGraphicFramePr>
+              <a:graphicFrameLocks xmlns:a="http://schemas.openxmlformats.org/drawingml/2006/main" noChangeAspect="1"/>
+            </wp:cNvGraphicFramePr>
+            <a:graphic xmlns:a="http://schemas.openxmlformats.org/drawingml/2006/main">
+              <a:graphicData uri="http://schemas.openxmlformats.org/drawingml/2006/picture">
+                <pic:pic xmlns:pic="http://schemas.openxmlformats.org/drawingml/2006/picture">
+                  <pic:nvPicPr>
+                    <pic:cNvPr id="0" name="Picture 1"/>
+                    <pic:cNvPicPr>
+                      <a:picLocks noChangeAspect="1" noChangeArrowheads="1"/>
+                    </pic:cNvPicPr>
+                  </pic:nvPicPr>
+                  <pic:blipFill>
+                    <a:blip r:embed="rId7" cstate="print">
+                      <a:extLst>
+                        <a:ext uri="{28A0092B-C50C-407E-A947-70E740481C1C}">
+                          <a14:useLocalDpi xmlns:a14="http://schemas.microsoft.com/office/drawing/2010/main" val="0"/>
+                        </a:ext>
+                      </a:extLst>
+                    </a:blip>
+                    <a:srcRect/>
+                    <a:stretch>
+                      <a:fillRect/>
+                    </a:stretch>
+                  </pic:blipFill>
+                  <pic:spPr bwMode="auto">
+                    <a:xfrm>
+                      <a:off x="0" y="0"/>
+                      <a:ext cx="4646021" cy="2462391"/>
+                    </a:xfrm>
+                    <a:prstGeom prst="rect">
+                      <a:avLst/>
+                    </a:prstGeom>
+                    <a:noFill/>
+                    <a:ln>
+                      <a:noFill/>
+                    </a:ln>
+                  </pic:spPr>
+                </pic:pic>
+              </a:graphicData>
+            </a:graphic>
+          </wp:inline>
+        </w:drawing>
+      </w:r>
+    </w:p>
+    <w:p>
+      <w:pPr>
+        <w:rPr>
+          <w:lang w:val="es-AR"/>
+        </w:rPr>
+      </w:pPr>
+      <w:r>
+        <w:rPr>
+          <w:lang w:val="es-AR"/>
+        </w:rPr>
+        <w:lastRenderedPageBreak/>
+        <w:t>A partir de este análisis observamos que existen zonas con niveles de gris muy próximos entre sí, lo que genera un bajo contraste y hace que algunos detalles sean difícilmente perceptibles a simple vista.</w:t>
+      </w:r>
+    </w:p>
+    <w:p>
+      <w:pPr>
+        <w:rPr>
+          <w:lang w:val="es-AR"/>
+        </w:rPr>
+      </w:pPr>
+    </w:p>
+    <w:p>
+      <w:pPr>
+        <w:rPr>
+          <w:lang w:val="es-AR"/>
+        </w:rPr>
+      </w:pPr>
+      <w:r>
+        <w:rPr>
+          <w:lang w:val="es-AR"/>
+        </w:rPr>
+        <w:t>A continuación, aplicamos una ecualización global del histograma para mejorar el contraste general de la imagen.</w:t>
+      </w:r>
+    </w:p>
+    <w:p>
+      <w:pPr>
+        <w:rPr>
+          <w:lang w:val="es-AR"/>
+        </w:rPr>
+      </w:pPr>
+      <w:r>
+        <w:rPr>
+          <w:noProof/>
+          <w:lang w:val="es-AR"/>
+        </w:rPr>
+        <w:drawing>
+          <wp:inline distT="0" distB="0" distL="0" distR="0" wp14:anchorId="6541AE46" wp14:editId="4F9BF7B1">
+            <wp:extent cx="5734050" cy="2743200"/>
+            <wp:effectExtent l="0" t="0" r="0" b="0"/>
+            <wp:docPr id="1365509957" name="Imagen 2"/>
+            <wp:cNvGraphicFramePr>
+              <a:graphicFrameLocks xmlns:a="http://schemas.openxmlformats.org/drawingml/2006/main" noChangeAspect="1"/>
+            </wp:cNvGraphicFramePr>
+            <a:graphic xmlns:a="http://schemas.openxmlformats.org/drawingml/2006/main">
+              <a:graphicData uri="http://schemas.openxmlformats.org/drawingml/2006/picture">
+                <pic:pic xmlns:pic="http://schemas.openxmlformats.org/drawingml/2006/picture">
+                  <pic:nvPicPr>
+                    <pic:cNvPr id="0" name="Picture 13"/>
+                    <pic:cNvPicPr>
+                      <a:picLocks noChangeAspect="1" noChangeArrowheads="1"/>
+                    </pic:cNvPicPr>
+                  </pic:nvPicPr>
+                  <pic:blipFill>
+                    <a:blip r:embed="rId8" cstate="print">
+                      <a:extLst>
+                        <a:ext uri="{28A0092B-C50C-407E-A947-70E740481C1C}">
+                          <a14:useLocalDpi xmlns:a14="http://schemas.microsoft.com/office/drawing/2010/main" val="0"/>
+                        </a:ext>
+                      </a:extLst>
+                    </a:blip>
+                    <a:srcRect/>
+                    <a:stretch>
+                      <a:fillRect/>
+                    </a:stretch>
+                  </pic:blipFill>
+                  <pic:spPr bwMode="auto">
+                    <a:xfrm>
+                      <a:off x="0" y="0"/>
+                      <a:ext cx="5734050" cy="2743200"/>
+                    </a:xfrm>
+                    <a:prstGeom prst="rect">
+                      <a:avLst/>
+                    </a:prstGeom>
+                    <a:noFill/>
+                    <a:ln>
+                      <a:noFill/>
+                    </a:ln>
+                  </pic:spPr>
+                </pic:pic>
+              </a:graphicData>
+            </a:graphic>
+          </wp:inline>
+        </w:drawing>
+      </w:r>
+      <w:r>
+        <w:rPr>
+          <w:lang w:val="es-AR"/>
+        </w:rPr>
+        <w:br/>
+        <w:t>Sin embargo, comprobamos que este método no resulta suficiente para resaltar las regiones de interés, ya que los detalles ocultos continúan poco visibles.</w:t>
+      </w:r>
+      <w:r>
+        <w:rPr>
+          <w:lang w:val="es-AR"/>
+        </w:rPr>
+        <w:br/>
+        <w:t>Esto se debe a que la imagen original presenta sectores con contrastes elevados</w:t>
+      </w:r>
+      <w:r>
+        <w:rPr>
+          <w:lang w:val="es-AR"/>
+        </w:rPr>
+        <w:t xml:space="preserve"> de forma natural</w:t>
+      </w:r>
+      <w:r>
+        <w:rPr>
+          <w:lang w:val="es-AR"/>
+        </w:rPr>
+        <w:t>, lo que provoca que la ecualización global redistribuya las intensidades de forma poco uniforme.</w:t>
+      </w:r>
+    </w:p>
+    <w:p>
+      <w:pPr>
+        <w:rPr>
+          <w:lang w:val="es-AR"/>
+        </w:rPr>
+      </w:pPr>
+    </w:p>
+    <w:p/>
+    <w:p>
+      <w:r>
+        <w:rPr>
+          <w:noProof/>
+        </w:rPr>
+        <w:drawing>
+          <wp:inline distT="0" distB="0" distL="0" distR="0" wp14:anchorId="26111587" wp14:editId="488C2CC5">
+            <wp:extent cx="5715000" cy="3019425"/>
+            <wp:effectExtent l="0" t="0" r="0" b="9525"/>
+            <wp:docPr id="2056398777" name="Imagen 3"/>
+            <wp:cNvGraphicFramePr>
+              <a:graphicFrameLocks xmlns:a="http://schemas.openxmlformats.org/drawingml/2006/main" noChangeAspect="1"/>
+            </wp:cNvGraphicFramePr>
+            <a:graphic xmlns:a="http://schemas.openxmlformats.org/drawingml/2006/main">
+              <a:graphicData uri="http://schemas.openxmlformats.org/drawingml/2006/picture">
+                <pic:pic xmlns:pic="http://schemas.openxmlformats.org/drawingml/2006/picture">
+                  <pic:nvPicPr>
+                    <pic:cNvPr id="0" name="Picture 14"/>
+                    <pic:cNvPicPr>
+                      <a:picLocks noChangeAspect="1" noChangeArrowheads="1"/>
+                    </pic:cNvPicPr>
+                  </pic:nvPicPr>
+                  <pic:blipFill>
+                    <a:blip r:embed="rId9" cstate="print">
+                      <a:extLst>
+                        <a:ext uri="{28A0092B-C50C-407E-A947-70E740481C1C}">
+                          <a14:useLocalDpi xmlns:a14="http://schemas.microsoft.com/office/drawing/2010/main" val="0"/>
+                        </a:ext>
+                      </a:extLst>
+                    </a:blip>
+                    <a:srcRect/>
+                    <a:stretch>
+                      <a:fillRect/>
+                    </a:stretch>
+                  </pic:blipFill>
+                  <pic:spPr bwMode="auto">
+                    <a:xfrm>
+                      <a:off x="0" y="0"/>
+                      <a:ext cx="5715000" cy="3019425"/>
+                    </a:xfrm>
+                    <a:prstGeom prst="rect">
+                      <a:avLst/>
+                    </a:prstGeom>
+                    <a:noFill/>
+                    <a:ln>
+                      <a:noFill/>
+                    </a:ln>
+                  </pic:spPr>
+                </pic:pic>
+              </a:graphicData>
+            </a:graphic>
+          </wp:inline>
+        </w:drawing>
+      </w:r>
+    </w:p>
+    <w:p/>
+    <w:p/>
+    <w:p/>
+    <w:p>
+      <w:pPr>
+        <w:rPr>
+          <w:lang w:val="es-AR"/>
+        </w:rPr>
+      </w:pPr>
+      <w:r>
+        <w:rPr>
+          <w:lang w:val="es-AR"/>
+        </w:rPr>
+        <w:lastRenderedPageBreak/>
+        <w:t>Con el objetivo de mejorar los resultados, implementamos una ecualización local mediante una ventana deslizante, cuyo centro se desplaza píxel a píxel sobre toda la imagen.</w:t>
+      </w:r>
+      <w:r>
+        <w:rPr>
+          <w:lang w:val="es-AR"/>
+        </w:rPr>
+        <w:br/>
+      </w:r>
+      <w:r>
+        <w:t>Este método permitió ajustar el contraste de manera localizada según las particularidades de cada zona.</w:t>
+      </w:r>
+    </w:p>
+    <w:p>
+      <w:pPr>
+        <w:rPr>
+          <w:lang w:val="es-AR"/>
+        </w:rPr>
+      </w:pPr>
+      <w:r>
+        <w:rPr>
+          <w:lang w:val="es-AR"/>
+        </w:rPr>
+        <w:t>El resultado mostró una mejor definición en las zonas de bajo contraste, permitiendo distinguir claramente las figuras ocultas en los distintos sectores del recuadro:</w:t>
+      </w:r>
+    </w:p>
+    <w:p>
+      <w:pPr>
+        <w:numPr>
+          <w:ilvl w:val="0"/>
+          <w:numId w:val="10"/>
+        </w:numPr>
+        <w:rPr>
+          <w:lang w:val="es-AR"/>
+        </w:rPr>
+      </w:pPr>
+      <w:r>
+        <w:rPr>
+          <w:b/>
+          <w:bCs/>
+          <w:lang w:val="es-AR"/>
+        </w:rPr>
+        <w:t>Esquina superior izquierda:</w:t>
+      </w:r>
+      <w:r>
+        <w:rPr>
+          <w:lang w:val="es-AR"/>
+        </w:rPr>
+        <w:t xml:space="preserve"> un cuadrado pequeño centrado.</w:t>
+      </w:r>
+    </w:p>
+    <w:p>
+      <w:pPr>
+        <w:numPr>
+          <w:ilvl w:val="0"/>
+          <w:numId w:val="10"/>
+        </w:numPr>
+        <w:rPr>
+          <w:lang w:val="es-AR"/>
+        </w:rPr>
+      </w:pPr>
+      <w:r>
+        <w:rPr>
+          <w:b/>
+          <w:bCs/>
+          <w:lang w:val="es-AR"/>
+        </w:rPr>
+        <w:t>Esquina superior derecha:</w:t>
+      </w:r>
+      <w:r>
+        <w:rPr>
+          <w:lang w:val="es-AR"/>
+        </w:rPr>
+        <w:t xml:space="preserve"> una barra diagonal.</w:t>
+      </w:r>
+    </w:p>
+    <w:p>
+      <w:pPr>
+        <w:numPr>
+          <w:ilvl w:val="0"/>
+          <w:numId w:val="10"/>
+        </w:numPr>
+        <w:rPr>
+          <w:lang w:val="es-AR"/>
+        </w:rPr>
+      </w:pPr>
+      <w:r>
+        <w:rPr>
+          <w:b/>
+          <w:bCs/>
+          <w:lang w:val="es-AR"/>
+        </w:rPr>
+        <w:t>Centro:</w:t>
+      </w:r>
+      <w:r>
+        <w:rPr>
+          <w:lang w:val="es-AR"/>
+        </w:rPr>
+        <w:t xml:space="preserve"> la letra “a”.</w:t>
+      </w:r>
+    </w:p>
+    <w:p>
+      <w:pPr>
+        <w:numPr>
+          <w:ilvl w:val="0"/>
+          <w:numId w:val="10"/>
+        </w:numPr>
+        <w:rPr>
+          <w:lang w:val="es-AR"/>
+        </w:rPr>
+      </w:pPr>
+      <w:r>
+        <w:rPr>
+          <w:b/>
+          <w:bCs/>
+          <w:lang w:val="es-AR"/>
+        </w:rPr>
+        <w:t>Esquina inferior izquierda:</w:t>
+      </w:r>
+      <w:r>
+        <w:rPr>
+          <w:lang w:val="es-AR"/>
+        </w:rPr>
+        <w:t xml:space="preserve"> cuatro líneas horizontales paralelas.</w:t>
+      </w:r>
+    </w:p>
+    <w:p>
+      <w:pPr>
+        <w:numPr>
+          <w:ilvl w:val="0"/>
+          <w:numId w:val="10"/>
+        </w:numPr>
+        <w:rPr>
+          <w:lang w:val="es-AR"/>
+        </w:rPr>
+      </w:pPr>
+      <w:r>
+        <w:rPr>
+          <w:b/>
+          <w:bCs/>
+          <w:lang w:val="es-AR"/>
+        </w:rPr>
+        <w:t>Esquina inferior derecha:</w:t>
+      </w:r>
+      <w:r>
+        <w:rPr>
+          <w:lang w:val="es-AR"/>
+        </w:rPr>
+        <w:t xml:space="preserve"> un círculo.</w:t>
+      </w:r>
+    </w:p>
+    <w:p>
+      <w:pPr>
+        <w:rPr>
+          <w:lang w:val="es-AR"/>
+        </w:rPr>
+      </w:pPr>
+    </w:p>
+    <w:p>
+      <w:pPr>
+        <w:rPr>
+          <w:lang w:val="es-AR"/>
+        </w:rPr>
+      </w:pPr>
+      <w:r>
+        <w:rPr>
+          <w:noProof/>
+          <w:lang w:val="es-AR"/>
+        </w:rPr>
+        <w:drawing>
+          <wp:inline distT="0" distB="0" distL="0" distR="0" wp14:anchorId="788A8340" wp14:editId="2E492E91">
+            <wp:extent cx="5724525" cy="2686050"/>
+            <wp:effectExtent l="0" t="0" r="9525" b="0"/>
+            <wp:docPr id="1532742697" name="Imagen 4"/>
+            <wp:cNvGraphicFramePr>
+              <a:graphicFrameLocks xmlns:a="http://schemas.openxmlformats.org/drawingml/2006/main" noChangeAspect="1"/>
+            </wp:cNvGraphicFramePr>
+            <a:graphic xmlns:a="http://schemas.openxmlformats.org/drawingml/2006/main">
+              <a:graphicData uri="http://schemas.openxmlformats.org/drawingml/2006/picture">
+                <pic:pic xmlns:pic="http://schemas.openxmlformats.org/drawingml/2006/picture">
+                  <pic:nvPicPr>
+                    <pic:cNvPr id="0" name="Picture 15"/>
+                    <pic:cNvPicPr>
+                      <a:picLocks noChangeAspect="1" noChangeArrowheads="1"/>
+                    </pic:cNvPicPr>
+                  </pic:nvPicPr>
+                  <pic:blipFill>
+                    <a:blip r:embed="rId10" cstate="print">
+                      <a:extLst>
+                        <a:ext uri="{28A0092B-C50C-407E-A947-70E740481C1C}">
+                          <a14:useLocalDpi xmlns:a14="http://schemas.microsoft.com/office/drawing/2010/main" val="0"/>
+                        </a:ext>
+                      </a:extLst>
+                    </a:blip>
+                    <a:srcRect/>
+                    <a:stretch>
+                      <a:fillRect/>
+                    </a:stretch>
+                  </pic:blipFill>
+                  <pic:spPr bwMode="auto">
+                    <a:xfrm>
+                      <a:off x="0" y="0"/>
+                      <a:ext cx="5724525" cy="2686050"/>
+                    </a:xfrm>
+                    <a:prstGeom prst="rect">
+                      <a:avLst/>
+                    </a:prstGeom>
+                    <a:noFill/>
+                    <a:ln>
+                      <a:noFill/>
+                    </a:ln>
+                  </pic:spPr>
+                </pic:pic>
+              </a:graphicData>
+            </a:graphic>
+          </wp:inline>
+        </w:drawing>
+      </w:r>
+      <w:r>
+        <w:rPr>
+          <w:lang w:val="es-AR"/>
+        </w:rPr>
+        <w:t>No obstante, la ecualización local incrementó el ruido tipo “</w:t>
+      </w:r>
+      <w:proofErr w:type="spellStart"/>
+      <w:r>
+        <w:rPr>
+          <w:lang w:val="es-AR"/>
+        </w:rPr>
+        <w:t>salt</w:t>
+      </w:r>
+      <w:proofErr w:type="spellEnd"/>
+      <w:r>
+        <w:rPr>
+          <w:lang w:val="es-AR"/>
+        </w:rPr>
+        <w:t xml:space="preserve"> and </w:t>
+      </w:r>
+      <w:proofErr w:type="spellStart"/>
+      <w:r>
+        <w:rPr>
+          <w:lang w:val="es-AR"/>
+        </w:rPr>
+        <w:t>pepper</w:t>
+      </w:r>
+      <w:proofErr w:type="spellEnd"/>
+      <w:r>
+        <w:rPr>
+          <w:lang w:val="es-AR"/>
+        </w:rPr>
+        <w:t>”, originado por valores de píxeles extremadamente altos o bajos.</w:t>
+      </w:r>
+    </w:p>
+    <w:p/>
+    <w:p>
+      <w:r>
+        <w:rPr>
+          <w:noProof/>
+        </w:rPr>
+        <w:drawing>
+          <wp:inline distT="0" distB="0" distL="0" distR="0" wp14:anchorId="20014F4B" wp14:editId="342C9B28">
+            <wp:extent cx="5724525" cy="3019425"/>
+            <wp:effectExtent l="0" t="0" r="9525" b="9525"/>
+            <wp:docPr id="1807001370" name="Imagen 5"/>
+            <wp:cNvGraphicFramePr>
+              <a:graphicFrameLocks xmlns:a="http://schemas.openxmlformats.org/drawingml/2006/main" noChangeAspect="1"/>
+            </wp:cNvGraphicFramePr>
+            <a:graphic xmlns:a="http://schemas.openxmlformats.org/drawingml/2006/main">
+              <a:graphicData uri="http://schemas.openxmlformats.org/drawingml/2006/picture">
+                <pic:pic xmlns:pic="http://schemas.openxmlformats.org/drawingml/2006/picture">
+                  <pic:nvPicPr>
+                    <pic:cNvPr id="0" name="Picture 16"/>
+                    <pic:cNvPicPr>
+                      <a:picLocks noChangeAspect="1" noChangeArrowheads="1"/>
+                    </pic:cNvPicPr>
+                  </pic:nvPicPr>
+                  <pic:blipFill>
+                    <a:blip r:embed="rId11" cstate="print">
+                      <a:extLst>
+                        <a:ext uri="{28A0092B-C50C-407E-A947-70E740481C1C}">
+                          <a14:useLocalDpi xmlns:a14="http://schemas.microsoft.com/office/drawing/2010/main" val="0"/>
+                        </a:ext>
+                      </a:extLst>
+                    </a:blip>
+                    <a:srcRect/>
+                    <a:stretch>
+                      <a:fillRect/>
+                    </a:stretch>
+                  </pic:blipFill>
+                  <pic:spPr bwMode="auto">
+                    <a:xfrm>
+                      <a:off x="0" y="0"/>
+                      <a:ext cx="5724525" cy="3019425"/>
+                    </a:xfrm>
+                    <a:prstGeom prst="rect">
+                      <a:avLst/>
+                    </a:prstGeom>
+                    <a:noFill/>
+                    <a:ln>
+                      <a:noFill/>
+                    </a:ln>
+                  </pic:spPr>
+                </pic:pic>
+              </a:graphicData>
+            </a:graphic>
+          </wp:inline>
+        </w:drawing>
+      </w:r>
+    </w:p>
+    <w:p/>
+    <w:p>
+      <w:pPr>
+        <w:rPr>
+          <w:lang w:val="es-AR"/>
+        </w:rPr>
+      </w:pPr>
+      <w:r>
+        <w:rPr>
+          <w:lang w:val="es-AR"/>
+        </w:rPr>
+        <w:lastRenderedPageBreak/>
+        <w:t xml:space="preserve">Para mitigar este problema, decidimos preprocesar la imagen aplicando un filtro mediante la función </w:t>
+      </w:r>
+      <w:proofErr w:type="spellStart"/>
+      <w:proofErr w:type="gramStart"/>
+      <w:r>
+        <w:rPr>
+          <w:lang w:val="es-AR"/>
+        </w:rPr>
+        <w:t>medianBlur</w:t>
+      </w:r>
+      <w:proofErr w:type="spellEnd"/>
+      <w:r>
+        <w:rPr>
+          <w:lang w:val="es-AR"/>
+        </w:rPr>
+        <w:t>(</w:t>
+      </w:r>
+      <w:proofErr w:type="gramEnd"/>
+      <w:r>
+        <w:rPr>
+          <w:lang w:val="es-AR"/>
+        </w:rPr>
+        <w:t xml:space="preserve">) de </w:t>
+      </w:r>
+      <w:proofErr w:type="spellStart"/>
+      <w:r>
+        <w:rPr>
+          <w:lang w:val="es-AR"/>
+        </w:rPr>
+        <w:t>OpenCV</w:t>
+      </w:r>
+      <w:proofErr w:type="spellEnd"/>
+      <w:r>
+        <w:rPr>
+          <w:lang w:val="es-AR"/>
+        </w:rPr>
+        <w:t>, con el fin de suavizarla antes de realizar la ecualización.</w:t>
+      </w:r>
+      <w:r>
+        <w:rPr>
+          <w:lang w:val="es-AR"/>
+        </w:rPr>
+        <w:br/>
+        <w:t xml:space="preserve">Este paso permitió reducir significativamente el ruido sin afectar la nitidez de </w:t>
+      </w:r>
+      <w:r>
+        <w:rPr>
+          <w:lang w:val="es-AR"/>
+        </w:rPr>
+        <w:t>la imagen</w:t>
+      </w:r>
+      <w:r>
+        <w:rPr>
+          <w:lang w:val="es-AR"/>
+        </w:rPr>
+        <w:t>.</w:t>
+      </w:r>
+      <w:r>
+        <w:rPr>
+          <w:noProof/>
+          <w:lang w:val="es-AR"/>
+        </w:rPr>
+        <w:drawing>
+          <wp:inline distT="0" distB="0" distL="0" distR="0" wp14:anchorId="1DC17B5E" wp14:editId="490DDEE4">
+            <wp:extent cx="5734050" cy="2686050"/>
+            <wp:effectExtent l="0" t="0" r="0" b="0"/>
+            <wp:docPr id="1763088966" name="Imagen 6"/>
+            <wp:cNvGraphicFramePr>
+              <a:graphicFrameLocks xmlns:a="http://schemas.openxmlformats.org/drawingml/2006/main" noChangeAspect="1"/>
+            </wp:cNvGraphicFramePr>
+            <a:graphic xmlns:a="http://schemas.openxmlformats.org/drawingml/2006/main">
+              <a:graphicData uri="http://schemas.openxmlformats.org/drawingml/2006/picture">
+                <pic:pic xmlns:pic="http://schemas.openxmlformats.org/drawingml/2006/picture">
+                  <pic:nvPicPr>
+                    <pic:cNvPr id="0" name="Picture 17"/>
+                    <pic:cNvPicPr>
+                      <a:picLocks noChangeAspect="1" noChangeArrowheads="1"/>
+                    </pic:cNvPicPr>
+                  </pic:nvPicPr>
+                  <pic:blipFill>
+                    <a:blip r:embed="rId12" cstate="print">
+                      <a:extLst>
+                        <a:ext uri="{28A0092B-C50C-407E-A947-70E740481C1C}">
+                          <a14:useLocalDpi xmlns:a14="http://schemas.microsoft.com/office/drawing/2010/main" val="0"/>
+                        </a:ext>
+                      </a:extLst>
+                    </a:blip>
+                    <a:srcRect/>
+                    <a:stretch>
+                      <a:fillRect/>
+                    </a:stretch>
+                  </pic:blipFill>
+                  <pic:spPr bwMode="auto">
+                    <a:xfrm>
+                      <a:off x="0" y="0"/>
+                      <a:ext cx="5734050" cy="2686050"/>
+                    </a:xfrm>
+                    <a:prstGeom prst="rect">
+                      <a:avLst/>
+                    </a:prstGeom>
+                    <a:noFill/>
+                    <a:ln>
+                      <a:noFill/>
+                    </a:ln>
+                  </pic:spPr>
+                </pic:pic>
+              </a:graphicData>
+            </a:graphic>
+          </wp:inline>
+        </w:drawing>
+      </w:r>
+      <w:r>
+        <w:rPr>
+          <w:lang w:val="es-AR"/>
+        </w:rPr>
+        <w:t>.</w:t>
+      </w:r>
+    </w:p>
+    <w:p>
+      <w:r>
+        <w:t>En la imagen de la derecha se aprecia una mejora en la definición y redondez de los bordes de los cuadros negros, producto de la función implementada.</w:t>
+      </w:r>
+    </w:p>
+    <w:p/>
+    <w:p>
+      <w:r>
+        <w:t>Con la imagen ya suavizada, procedimos a evaluar distintos tamaños de ventana para analizar su influencia en el contraste de las figuras ocultas.</w:t>
+      </w:r>
+    </w:p>
+    <w:p/>
+    <w:p>
+      <w:pPr>
+        <w:rPr>
+          <w:b/>
+          <w:bCs/>
+          <w:sz w:val="28"/>
+          <w:szCs w:val="28"/>
+        </w:rPr>
+      </w:pPr>
+      <w:r>
+        <w:rPr>
+          <w:b/>
+          <w:bCs/>
+          <w:sz w:val="28"/>
+          <w:szCs w:val="28"/>
+        </w:rPr>
+        <w:t>Ventana (5x5)</w:t>
+      </w:r>
+    </w:p>
+    <w:p>
+      <w:r>
+        <w:t>Una ventana pequeña produce un alto nivel de detalle, pero también genera mayor cantidad de ruido.</w:t>
+      </w:r>
+      <w:r>
+        <w:t xml:space="preserve"> </w:t>
+      </w:r>
+      <w:r>
+        <w:t xml:space="preserve">En consecuencia, </w:t>
+      </w:r>
+      <w:r>
+        <w:t xml:space="preserve">algunas de las figuras escondidas con mayor superficie no </w:t>
+      </w:r>
+      <w:r>
+        <w:t>se muestran</w:t>
+      </w:r>
+      <w:r>
+        <w:t xml:space="preserve"> completamente uniformes</w:t>
+      </w:r>
+      <w:r>
+        <w:t>.</w:t>
+      </w:r>
+    </w:p>
+    <w:p>
+      <w:r>
+        <w:rPr>
+          <w:noProof/>
+        </w:rPr>
+        <w:drawing>
+          <wp:inline distT="0" distB="0" distL="0" distR="0" wp14:anchorId="54DDC167" wp14:editId="544859C5">
+            <wp:extent cx="5724525" cy="2790825"/>
+            <wp:effectExtent l="0" t="0" r="9525" b="9525"/>
+            <wp:docPr id="426614306" name="Imagen 7"/>
+            <wp:cNvGraphicFramePr>
+              <a:graphicFrameLocks xmlns:a="http://schemas.openxmlformats.org/drawingml/2006/main" noChangeAspect="1"/>
+            </wp:cNvGraphicFramePr>
+            <a:graphic xmlns:a="http://schemas.openxmlformats.org/drawingml/2006/main">
+              <a:graphicData uri="http://schemas.openxmlformats.org/drawingml/2006/picture">
+                <pic:pic xmlns:pic="http://schemas.openxmlformats.org/drawingml/2006/picture">
+                  <pic:nvPicPr>
+                    <pic:cNvPr id="0" name="Picture 18"/>
+                    <pic:cNvPicPr>
+                      <a:picLocks noChangeAspect="1" noChangeArrowheads="1"/>
+                    </pic:cNvPicPr>
+                  </pic:nvPicPr>
+                  <pic:blipFill>
+                    <a:blip r:embed="rId13" cstate="print">
+                      <a:extLst>
+                        <a:ext uri="{28A0092B-C50C-407E-A947-70E740481C1C}">
+                          <a14:useLocalDpi xmlns:a14="http://schemas.microsoft.com/office/drawing/2010/main" val="0"/>
+                        </a:ext>
+                      </a:extLst>
+                    </a:blip>
+                    <a:srcRect/>
+                    <a:stretch>
+                      <a:fillRect/>
+                    </a:stretch>
+                  </pic:blipFill>
+                  <pic:spPr bwMode="auto">
+                    <a:xfrm>
+                      <a:off x="0" y="0"/>
+                      <a:ext cx="5724525" cy="2790825"/>
+                    </a:xfrm>
+                    <a:prstGeom prst="rect">
+                      <a:avLst/>
+                    </a:prstGeom>
+                    <a:noFill/>
+                    <a:ln>
+                      <a:noFill/>
+                    </a:ln>
+                  </pic:spPr>
+                </pic:pic>
+              </a:graphicData>
+            </a:graphic>
+          </wp:inline>
+        </w:drawing>
+      </w:r>
+    </w:p>
+    <w:p>
+      <w:r>
+        <w:rPr>
+          <w:noProof/>
+        </w:rPr>
+        <w:lastRenderedPageBreak/>
+        <w:drawing>
+          <wp:inline distT="0" distB="0" distL="0" distR="0" wp14:anchorId="19F71958" wp14:editId="7B06F094">
+            <wp:extent cx="5534025" cy="2762408"/>
+            <wp:effectExtent l="0" t="0" r="0" b="0"/>
+            <wp:docPr id="1111726594" name="Imagen 8"/>
+            <wp:cNvGraphicFramePr>
+              <a:graphicFrameLocks xmlns:a="http://schemas.openxmlformats.org/drawingml/2006/main" noChangeAspect="1"/>
+            </wp:cNvGraphicFramePr>
+            <a:graphic xmlns:a="http://schemas.openxmlformats.org/drawingml/2006/main">
+              <a:graphicData uri="http://schemas.openxmlformats.org/drawingml/2006/picture">
+                <pic:pic xmlns:pic="http://schemas.openxmlformats.org/drawingml/2006/picture">
+                  <pic:nvPicPr>
+                    <pic:cNvPr id="0" name="Picture 19"/>
+                    <pic:cNvPicPr>
+                      <a:picLocks noChangeAspect="1" noChangeArrowheads="1"/>
+                    </pic:cNvPicPr>
+                  </pic:nvPicPr>
+                  <pic:blipFill>
+                    <a:blip r:embed="rId14" cstate="print">
+                      <a:extLst>
+                        <a:ext uri="{28A0092B-C50C-407E-A947-70E740481C1C}">
+                          <a14:useLocalDpi xmlns:a14="http://schemas.microsoft.com/office/drawing/2010/main" val="0"/>
+                        </a:ext>
+                      </a:extLst>
+                    </a:blip>
+                    <a:srcRect/>
+                    <a:stretch>
+                      <a:fillRect/>
+                    </a:stretch>
+                  </pic:blipFill>
+                  <pic:spPr bwMode="auto">
+                    <a:xfrm>
+                      <a:off x="0" y="0"/>
+                      <a:ext cx="5537685" cy="2764235"/>
+                    </a:xfrm>
+                    <a:prstGeom prst="rect">
+                      <a:avLst/>
+                    </a:prstGeom>
+                    <a:noFill/>
+                    <a:ln>
+                      <a:noFill/>
+                    </a:ln>
+                  </pic:spPr>
+                </pic:pic>
+              </a:graphicData>
+            </a:graphic>
+          </wp:inline>
+        </w:drawing>
+      </w:r>
+    </w:p>
+    <w:p>
+      <w:pPr>
+        <w:rPr>
+          <w:b/>
+          <w:bCs/>
+          <w:sz w:val="28"/>
+          <w:szCs w:val="28"/>
+        </w:rPr>
+      </w:pPr>
+      <w:r>
+        <w:rPr>
+          <w:b/>
+          <w:bCs/>
+          <w:sz w:val="28"/>
+          <w:szCs w:val="28"/>
+        </w:rPr>
+        <w:t>Ventana (25x25)</w:t>
+      </w:r>
+    </w:p>
+    <w:p>
+      <w:r>
+        <w:t>Una ventana de tamaño medio (en relación al tamaño total de la imagen) ofrec</w:t>
+      </w:r>
+      <w:r>
+        <w:t>e</w:t>
+      </w:r>
+      <w:r>
+        <w:t xml:space="preserve"> el mejor equilibrio entre detalle y ruido, logrando un contraste claro y nítido en los objetos dentro de los cuadros oscuros.</w:t>
+      </w:r>
+    </w:p>
+    <w:p>
+      <w:r>
+        <w:rPr>
+          <w:noProof/>
+        </w:rPr>
+        <w:drawing>
+          <wp:inline distT="0" distB="0" distL="0" distR="0" wp14:anchorId="368D228E" wp14:editId="7B7CBA60">
+            <wp:extent cx="5457825" cy="2615397"/>
+            <wp:effectExtent l="0" t="0" r="0" b="0"/>
+            <wp:docPr id="1941868990" name="Imagen 9"/>
+            <wp:cNvGraphicFramePr>
+              <a:graphicFrameLocks xmlns:a="http://schemas.openxmlformats.org/drawingml/2006/main" noChangeAspect="1"/>
+            </wp:cNvGraphicFramePr>
+            <a:graphic xmlns:a="http://schemas.openxmlformats.org/drawingml/2006/main">
+              <a:graphicData uri="http://schemas.openxmlformats.org/drawingml/2006/picture">
+                <pic:pic xmlns:pic="http://schemas.openxmlformats.org/drawingml/2006/picture">
+                  <pic:nvPicPr>
+                    <pic:cNvPr id="0" name="Picture 20"/>
+                    <pic:cNvPicPr>
+                      <a:picLocks noChangeAspect="1" noChangeArrowheads="1"/>
+                    </pic:cNvPicPr>
+                  </pic:nvPicPr>
+                  <pic:blipFill>
+                    <a:blip r:embed="rId15" cstate="print">
+                      <a:extLst>
+                        <a:ext uri="{28A0092B-C50C-407E-A947-70E740481C1C}">
+                          <a14:useLocalDpi xmlns:a14="http://schemas.microsoft.com/office/drawing/2010/main" val="0"/>
+                        </a:ext>
+                      </a:extLst>
+                    </a:blip>
+                    <a:srcRect/>
+                    <a:stretch>
+                      <a:fillRect/>
+                    </a:stretch>
+                  </pic:blipFill>
+                  <pic:spPr bwMode="auto">
+                    <a:xfrm>
+                      <a:off x="0" y="0"/>
+                      <a:ext cx="5462947" cy="2617851"/>
+                    </a:xfrm>
+                    <a:prstGeom prst="rect">
+                      <a:avLst/>
+                    </a:prstGeom>
+                    <a:noFill/>
+                    <a:ln>
+                      <a:noFill/>
+                    </a:ln>
+                  </pic:spPr>
+                </pic:pic>
+              </a:graphicData>
+            </a:graphic>
+          </wp:inline>
+        </w:drawing>
+      </w:r>
+    </w:p>
+    <w:p>
+      <w:r>
+        <w:rPr>
+          <w:noProof/>
+        </w:rPr>
+        <w:drawing>
+          <wp:inline distT="0" distB="0" distL="0" distR="0" wp14:anchorId="2DDEB76D" wp14:editId="323A23D0">
+            <wp:extent cx="5357074" cy="2638425"/>
+            <wp:effectExtent l="0" t="0" r="0" b="0"/>
+            <wp:docPr id="1351926718" name="Imagen 10"/>
+            <wp:cNvGraphicFramePr>
+              <a:graphicFrameLocks xmlns:a="http://schemas.openxmlformats.org/drawingml/2006/main" noChangeAspect="1"/>
+            </wp:cNvGraphicFramePr>
+            <a:graphic xmlns:a="http://schemas.openxmlformats.org/drawingml/2006/main">
+              <a:graphicData uri="http://schemas.openxmlformats.org/drawingml/2006/picture">
+                <pic:pic xmlns:pic="http://schemas.openxmlformats.org/drawingml/2006/picture">
+                  <pic:nvPicPr>
+                    <pic:cNvPr id="0" name="Picture 21"/>
+                    <pic:cNvPicPr>
+                      <a:picLocks noChangeAspect="1" noChangeArrowheads="1"/>
+                    </pic:cNvPicPr>
+                  </pic:nvPicPr>
+                  <pic:blipFill>
+                    <a:blip r:embed="rId16" cstate="print">
+                      <a:extLst>
+                        <a:ext uri="{28A0092B-C50C-407E-A947-70E740481C1C}">
+                          <a14:useLocalDpi xmlns:a14="http://schemas.microsoft.com/office/drawing/2010/main" val="0"/>
+                        </a:ext>
+                      </a:extLst>
+                    </a:blip>
+                    <a:srcRect/>
+                    <a:stretch>
+                      <a:fillRect/>
+                    </a:stretch>
+                  </pic:blipFill>
+                  <pic:spPr bwMode="auto">
+                    <a:xfrm>
+                      <a:off x="0" y="0"/>
+                      <a:ext cx="5369457" cy="2644524"/>
+                    </a:xfrm>
+                    <a:prstGeom prst="rect">
+                      <a:avLst/>
+                    </a:prstGeom>
+                    <a:noFill/>
+                    <a:ln>
+                      <a:noFill/>
+                    </a:ln>
+                  </pic:spPr>
+                </pic:pic>
+              </a:graphicData>
+            </a:graphic>
+          </wp:inline>
+        </w:drawing>
+      </w:r>
+    </w:p>
+    <w:p/>
+    <w:p>
+      <w:pPr>
+        <w:rPr>
+          <w:b/>
+          <w:bCs/>
+          <w:sz w:val="28"/>
+          <w:szCs w:val="28"/>
+        </w:rPr>
+      </w:pPr>
+      <w:r>
+        <w:rPr>
+          <w:b/>
+          <w:bCs/>
+          <w:sz w:val="28"/>
+          <w:szCs w:val="28"/>
+        </w:rPr>
+        <w:t>Ventana (75x75)</w:t>
+      </w:r>
+    </w:p>
+    <w:p>
+      <w:r>
+        <w:t>Finalmente, una ventana de gran tamaño genera un resultado comparable al de una ecualización global. Aunque el ruido disminuye, el contraste local se debilita y los objetos pierden nitidez.</w:t>
+      </w:r>
+      <w:r>
+        <w:rPr>
+          <w:noProof/>
+        </w:rPr>
+        <w:drawing>
+          <wp:inline distT="0" distB="0" distL="0" distR="0" wp14:anchorId="0CE3F3BC" wp14:editId="497BECD9">
+            <wp:extent cx="5724525" cy="2714625"/>
+            <wp:effectExtent l="0" t="0" r="9525" b="9525"/>
+            <wp:docPr id="1888381829" name="Imagen 12"/>
+            <wp:cNvGraphicFramePr>
+              <a:graphicFrameLocks xmlns:a="http://schemas.openxmlformats.org/drawingml/2006/main" noChangeAspect="1"/>
+            </wp:cNvGraphicFramePr>
+            <a:graphic xmlns:a="http://schemas.openxmlformats.org/drawingml/2006/main">
+              <a:graphicData uri="http://schemas.openxmlformats.org/drawingml/2006/picture">
+                <pic:pic xmlns:pic="http://schemas.openxmlformats.org/drawingml/2006/picture">
+                  <pic:nvPicPr>
+                    <pic:cNvPr id="0" name="Picture 23"/>
+                    <pic:cNvPicPr>
+                      <a:picLocks noChangeAspect="1" noChangeArrowheads="1"/>
+                    </pic:cNvPicPr>
+                  </pic:nvPicPr>
+                  <pic:blipFill>
+                    <a:blip r:embed="rId17" cstate="print">
+                      <a:extLst>
+                        <a:ext uri="{28A0092B-C50C-407E-A947-70E740481C1C}">
+                          <a14:useLocalDpi xmlns:a14="http://schemas.microsoft.com/office/drawing/2010/main" val="0"/>
+                        </a:ext>
+                      </a:extLst>
+                    </a:blip>
+                    <a:srcRect/>
+                    <a:stretch>
+                      <a:fillRect/>
+                    </a:stretch>
+                  </pic:blipFill>
+                  <pic:spPr bwMode="auto">
+                    <a:xfrm>
+                      <a:off x="0" y="0"/>
+                      <a:ext cx="5724525" cy="2714625"/>
+                    </a:xfrm>
+                    <a:prstGeom prst="rect">
+                      <a:avLst/>
+                    </a:prstGeom>
+                    <a:noFill/>
+                    <a:ln>
+                      <a:noFill/>
+                    </a:ln>
+                  </pic:spPr>
+                </pic:pic>
+              </a:graphicData>
+            </a:graphic>
+          </wp:inline>
+        </w:drawing>
+      </w:r>
+    </w:p>
+    <w:p>
+      <w:r>
+        <w:rPr>
+          <w:noProof/>
+        </w:rPr>
+        <w:drawing>
+          <wp:inline distT="0" distB="0" distL="0" distR="0" wp14:anchorId="2EB3F70E" wp14:editId="6950528D">
+            <wp:extent cx="5733415" cy="2838136"/>
+            <wp:effectExtent l="0" t="0" r="635" b="635"/>
+            <wp:docPr id="813101542" name="Imagen 13"/>
+            <wp:cNvGraphicFramePr>
+              <a:graphicFrameLocks xmlns:a="http://schemas.openxmlformats.org/drawingml/2006/main" noChangeAspect="1"/>
+            </wp:cNvGraphicFramePr>
+            <a:graphic xmlns:a="http://schemas.openxmlformats.org/drawingml/2006/main">
+              <a:graphicData uri="http://schemas.openxmlformats.org/drawingml/2006/picture">
+                <pic:pic xmlns:pic="http://schemas.openxmlformats.org/drawingml/2006/picture">
+                  <pic:nvPicPr>
+                    <pic:cNvPr id="0" name="Picture 24"/>
+                    <pic:cNvPicPr>
+                      <a:picLocks noChangeAspect="1" noChangeArrowheads="1"/>
+                    </pic:cNvPicPr>
+                  </pic:nvPicPr>
+                  <pic:blipFill>
+                    <a:blip r:embed="rId18" cstate="print">
+                      <a:extLst>
+                        <a:ext uri="{28A0092B-C50C-407E-A947-70E740481C1C}">
+                          <a14:useLocalDpi xmlns:a14="http://schemas.microsoft.com/office/drawing/2010/main" val="0"/>
+                        </a:ext>
+                      </a:extLst>
+                    </a:blip>
+                    <a:srcRect/>
+                    <a:stretch>
+                      <a:fillRect/>
+                    </a:stretch>
+                  </pic:blipFill>
+                  <pic:spPr bwMode="auto">
+                    <a:xfrm>
+                      <a:off x="0" y="0"/>
+                      <a:ext cx="5733415" cy="2838136"/>
+                    </a:xfrm>
+                    <a:prstGeom prst="rect">
+                      <a:avLst/>
+                    </a:prstGeom>
+                    <a:noFill/>
+                    <a:ln>
+                      <a:noFill/>
+                    </a:ln>
+                  </pic:spPr>
+                </pic:pic>
+              </a:graphicData>
+            </a:graphic>
+          </wp:inline>
+        </w:drawing>
+      </w:r>
+    </w:p>
+    <w:p/>
+    <w:p>
+      <w:r>
+        <w:t>En conclusión, la ecualización local combinada con un preprocesamiento de suavizado resultó ser la estrategia más efectiva para resaltar las zonas de interés, especialmente utilizando ventanas medianas (aproximadamente 25x25 píxeles), que brindan un buen equilibrio entre definición, contraste y nivel de ruido.</w:t>
+      </w:r>
+    </w:p>
+    <w:p/>
+    <w:p/>
+    <w:p/>
+    <w:p/>
+    <w:p/>
+    <w:p/>
+    <w:p/>
+    <w:p>
+      <w:pPr>
+        <w:rPr>
+          <w:b/>
+          <w:bCs/>
+          <w:sz w:val="32"/>
+          <w:szCs w:val="32"/>
+          <w:u w:val="single"/>
+          <w:lang w:val="es-MX"/>
+        </w:rPr>
+      </w:pPr>
+      <w:r>
+        <w:rPr>
+          <w:b/>
+          <w:bCs/>
+          <w:sz w:val="32"/>
+          <w:szCs w:val="32"/>
+          <w:u w:val="single"/>
+          <w:lang w:val="es-MX"/>
+        </w:rPr>
+        <w:lastRenderedPageBreak/>
+        <w:t xml:space="preserve">PROBLEMA 2 </w:t>
+      </w:r>
+      <w:r>
+        <w:rPr>
+          <w:b/>
+          <w:bCs/>
+          <w:sz w:val="32"/>
+          <w:szCs w:val="32"/>
+          <w:u w:val="single"/>
+          <w:lang w:val="es-MX"/>
+        </w:rPr>
+        <w:t>-</w:t>
+      </w:r>
+      <w:r>
+        <w:rPr>
+          <w:b/>
+          <w:bCs/>
+          <w:sz w:val="32"/>
+          <w:szCs w:val="32"/>
+          <w:u w:val="single"/>
+          <w:lang w:val="es-MX"/>
+        </w:rPr>
+        <w:t xml:space="preserve"> VALIDACION DE FORMULARIO</w:t>
+      </w:r>
+    </w:p>
+    <w:p>
+      <w:pPr>
+        <w:rPr>
+          <w:lang w:val="es-MX"/>
+        </w:rPr>
+      </w:pPr>
+    </w:p>
+    <w:p>
+      <w:pPr>
+        <w:rPr>
+          <w:b/>
+          <w:bCs/>
+          <w:sz w:val="28"/>
+          <w:szCs w:val="28"/>
+          <w:lang w:val="es-MX"/>
+        </w:rPr>
+      </w:pPr>
+      <w:r>
+        <w:rPr>
+          <w:b/>
+          <w:bCs/>
+          <w:sz w:val="28"/>
+          <w:szCs w:val="28"/>
+          <w:lang w:val="es-MX"/>
+        </w:rPr>
+        <w:t>Problemática a resolver</w:t>
+      </w:r>
+    </w:p>
+    <w:p>
+      <w:pPr>
+        <w:rPr>
+          <w:b/>
+          <w:bCs/>
+          <w:lang w:val="es-MX"/>
+        </w:rPr>
+      </w:pPr>
+    </w:p>
+    <w:p>
+      <w:pPr>
+        <w:rPr>
+          <w:lang w:val="es-MX"/>
+        </w:rPr>
+      </w:pPr>
+      <w:r>
+        <w:rPr>
+          <w:lang w:val="es-MX"/>
+        </w:rPr>
+        <w:t xml:space="preserve">Se </w:t>
+      </w:r>
+      <w:r>
+        <w:rPr>
+          <w:lang w:val="es-MX"/>
+        </w:rPr>
+        <w:t>tiene como objetivo desarrollar un script en Python para validar automáticamente una serie de formularios en formato de imagen, basándose en un conjunto de restricciones específicas para cada campo.</w:t>
+      </w:r>
+    </w:p>
+    <w:p>
+      <w:pPr>
+        <w:spacing w:after="160" w:line="259" w:lineRule="auto"/>
+        <w:rPr>
+          <w:b/>
+          <w:bCs/>
+          <w:lang w:val="es-AR"/>
+        </w:rPr>
+      </w:pPr>
+    </w:p>
+    <w:p>
+      <w:pPr>
+        <w:spacing w:after="160" w:line="259" w:lineRule="auto"/>
+        <w:rPr>
+          <w:b/>
+          <w:bCs/>
+          <w:sz w:val="28"/>
+          <w:szCs w:val="28"/>
+          <w:lang w:val="es-AR"/>
+        </w:rPr>
+      </w:pPr>
+      <w:r>
+        <w:rPr>
+          <w:b/>
+          <w:bCs/>
+          <w:sz w:val="28"/>
+          <w:szCs w:val="28"/>
+          <w:lang w:val="es-AR"/>
+        </w:rPr>
+        <w:t>Puntos a Desarrollar</w:t>
+      </w:r>
+    </w:p>
+    <w:p>
+      <w:pPr>
+        <w:spacing w:after="160" w:line="259" w:lineRule="auto"/>
+        <w:rPr>
+          <w:lang w:val="es-AR"/>
+        </w:rPr>
+      </w:pPr>
+      <w:r>
+        <w:rPr>
+          <w:lang w:val="es-AR"/>
+        </w:rPr>
+        <w:t>El algoritmo debe abordar los siguientes puntos principales:</w:t>
+      </w:r>
+    </w:p>
+    <w:p>
+      <w:pPr>
+        <w:numPr>
+          <w:ilvl w:val="0"/>
+          <w:numId w:val="2"/>
+        </w:numPr>
+        <w:spacing w:after="160" w:line="259" w:lineRule="auto"/>
+        <w:rPr>
+          <w:lang w:val="es-AR"/>
+        </w:rPr>
+      </w:pPr>
+      <w:r>
+        <w:rPr>
+          <w:lang w:val="es-AR"/>
+        </w:rPr>
+        <w:t>A. Tomar la imagen del formulario como entrada y mostrar por pantalla el resultado de la validación para cada campo: OK (correcto) o MAL (incorrecto).</w:t>
+      </w:r>
+    </w:p>
+    <w:p>
+      <w:pPr>
+        <w:numPr>
+          <w:ilvl w:val="0"/>
+          <w:numId w:val="2"/>
+        </w:numPr>
+        <w:spacing w:after="160" w:line="259" w:lineRule="auto"/>
+        <w:rPr>
+          <w:lang w:val="es-AR"/>
+        </w:rPr>
+      </w:pPr>
+      <w:r>
+        <w:rPr>
+          <w:lang w:val="es-AR"/>
+        </w:rPr>
+        <w:t>B. Aplicar la validación de forma cíclica sobre un conjunto de cinco imágenes de formularios e informar los resultados</w:t>
+      </w:r>
+      <w:r>
+        <w:t>.</w:t>
+      </w:r>
+    </w:p>
+    <w:p>
+      <w:pPr>
+        <w:numPr>
+          <w:ilvl w:val="0"/>
+          <w:numId w:val="2"/>
+        </w:numPr>
+        <w:spacing w:after="160" w:line="259" w:lineRule="auto"/>
+        <w:rPr>
+          <w:lang w:val="es-AR"/>
+        </w:rPr>
+      </w:pPr>
+      <w:r>
+        <w:rPr>
+          <w:lang w:val="es-AR"/>
+        </w:rPr>
+        <w:t>C</w:t>
+      </w:r>
+      <w:r>
+        <w:rPr>
+          <w:b/>
+          <w:bCs/>
+          <w:lang w:val="es-AR"/>
+        </w:rPr>
+        <w:t xml:space="preserve">. </w:t>
+      </w:r>
+      <w:r>
+        <w:rPr>
+          <w:lang w:val="es-AR"/>
+        </w:rPr>
+        <w:t>Crear una única imagen que informe visualmente qué personas completaron el formulario correctamente y cuáles incorrectamente. Debe incluir un "</w:t>
+      </w:r>
+      <w:proofErr w:type="spellStart"/>
+      <w:r>
+        <w:rPr>
+          <w:lang w:val="es-AR"/>
+        </w:rPr>
+        <w:t>crop</w:t>
+      </w:r>
+      <w:proofErr w:type="spellEnd"/>
+      <w:r>
+        <w:rPr>
+          <w:lang w:val="es-AR"/>
+        </w:rPr>
+        <w:t>" del contenido del campo Nombre y Apellido de cada formulario, con un indicador de validación</w:t>
+      </w:r>
+      <w:r>
+        <w:t>.</w:t>
+      </w:r>
+    </w:p>
+    <w:p>
+      <w:pPr>
+        <w:numPr>
+          <w:ilvl w:val="0"/>
+          <w:numId w:val="2"/>
+        </w:numPr>
+        <w:spacing w:after="160" w:line="259" w:lineRule="auto"/>
+        <w:rPr>
+          <w:lang w:val="es-AR"/>
+        </w:rPr>
+      </w:pPr>
+      <w:r>
+        <w:rPr>
+          <w:lang w:val="es-AR"/>
+        </w:rPr>
+        <w:t>D</w:t>
+      </w:r>
+      <w:r>
+        <w:rPr>
+          <w:b/>
+          <w:bCs/>
+          <w:lang w:val="es-AR"/>
+        </w:rPr>
+        <w:t xml:space="preserve">. </w:t>
+      </w:r>
+      <w:r>
+        <w:rPr>
+          <w:lang w:val="es-AR"/>
+        </w:rPr>
+        <w:t>Crear un archivo CSV para almacenar los resultados de cada validación. Cada fila debe corresponder a un formulario procesado, con columnas para un ID único y los ocho campos validados, registrando el resultado como OK o MAL en cada celda.</w:t>
+      </w:r>
+    </w:p>
+    <w:p>
+      <w:pPr>
+        <w:spacing w:after="160" w:line="259" w:lineRule="auto"/>
+        <w:rPr>
+          <w:lang w:val="es-AR"/>
+        </w:rPr>
+      </w:pPr>
+    </w:p>
+    <w:p>
+      <w:pPr>
+        <w:spacing w:after="160" w:line="259" w:lineRule="auto"/>
+        <w:rPr>
+          <w:b/>
+          <w:bCs/>
+          <w:sz w:val="28"/>
+          <w:szCs w:val="28"/>
+          <w:lang w:val="es-AR"/>
+        </w:rPr>
+      </w:pPr>
+      <w:r>
+        <w:rPr>
+          <w:b/>
+          <w:bCs/>
+          <w:sz w:val="28"/>
+          <w:szCs w:val="28"/>
+          <w:lang w:val="es-AR"/>
+        </w:rPr>
+        <w:t>Resolución</w:t>
+      </w:r>
+    </w:p>
+    <w:p>
+      <w:pPr>
+        <w:spacing w:after="160" w:line="259" w:lineRule="auto"/>
+        <w:rPr>
+          <w:lang w:val="es-AR"/>
+        </w:rPr>
+      </w:pPr>
+      <w:r>
+        <w:rPr>
+          <w:lang w:val="es-AR"/>
+        </w:rPr>
+        <w:t>Comenzamos analizando el formulario en blanco, cargando la imagen y aplicando un proceso de binarización.</w:t>
+      </w:r>
+      <w:r>
+        <w:rPr>
+          <w:lang w:val="es-AR"/>
+        </w:rPr>
+        <w:t xml:space="preserve"> </w:t>
+      </w:r>
+      <w:r>
+        <w:rPr>
+          <w:lang w:val="es-AR"/>
+        </w:rPr>
+        <w:t>Luego</w:t>
+      </w:r>
+      <w:r>
+        <w:rPr>
+          <w:lang w:val="es-AR"/>
+        </w:rPr>
+        <w:t>, pasamos a</w:t>
+      </w:r>
+      <w:r>
+        <w:rPr>
+          <w:lang w:val="es-AR"/>
+        </w:rPr>
+        <w:t xml:space="preserve"> la detección de líneas. El primer inconveniente que encontramos fue que </w:t>
+      </w:r>
+      <w:r>
+        <w:rPr>
+          <w:lang w:val="es-AR"/>
+        </w:rPr>
+        <w:t xml:space="preserve">todas las </w:t>
+      </w:r>
+      <w:r>
+        <w:rPr>
+          <w:lang w:val="es-AR"/>
+        </w:rPr>
+        <w:t>imágenes</w:t>
+      </w:r>
+      <w:r>
+        <w:rPr>
+          <w:lang w:val="es-AR"/>
+        </w:rPr>
+        <w:t xml:space="preserve"> presentaban diferentes tonalidades de gris, lo que provocaba irregularidades en la binarización</w:t>
+      </w:r>
+      <w:r>
+        <w:rPr>
+          <w:lang w:val="es-AR"/>
+        </w:rPr>
+        <w:t xml:space="preserve"> y generaba líneas que no eran completamente rectas</w:t>
+      </w:r>
+      <w:r>
+        <w:rPr>
+          <w:lang w:val="es-AR"/>
+        </w:rPr>
+        <w:t>.</w:t>
+      </w:r>
+    </w:p>
+    <w:p>
+      <w:pPr>
+        <w:spacing w:after="160" w:line="259" w:lineRule="auto"/>
+        <w:rPr>
+          <w:lang w:val="es-AR"/>
+        </w:rPr>
+      </w:pPr>
+      <w:r>
+        <w:rPr>
+          <w:lang w:val="es-AR"/>
+        </w:rPr>
+        <w:t>Para resolverlo, aplicamos el método de O</w:t>
+      </w:r>
+      <w:r>
+        <w:rPr>
+          <w:lang w:val="es-AR"/>
+        </w:rPr>
+        <w:t>TSU</w:t>
+      </w:r>
+      <w:r>
+        <w:rPr>
+          <w:lang w:val="es-AR"/>
+        </w:rPr>
+        <w:t>, que permitió establecer un umbral óptimo y uniforme, logrando una separación más precisa entre los píxeles blancos y negros.</w:t>
+      </w:r>
+      <w:r>
+        <w:rPr>
+          <w:lang w:val="es-AR"/>
+        </w:rPr>
+        <w:t xml:space="preserve"> En el caso particular de las líneas verticales, algunas eran</w:t>
+      </w:r>
+      <w:r>
+        <w:rPr>
+          <w:lang w:val="es-AR"/>
+        </w:rPr>
+        <w:t xml:space="preserve"> más largas que el recuadro del formulario y la última (de izquierda a derecha) resultaba más fina, esto no generó problemas significativos.</w:t>
+      </w:r>
+    </w:p>
+    <w:p>
+      <w:pPr>
+        <w:spacing w:after="160" w:line="259" w:lineRule="auto"/>
+        <w:rPr>
+          <w:lang w:val="es-AR"/>
+        </w:rPr>
+      </w:pPr>
+    </w:p>
+    <w:p>
+      <w:pPr>
+        <w:spacing w:after="160" w:line="259" w:lineRule="auto"/>
+        <w:rPr>
+          <w:lang w:val="es-AR"/>
+        </w:rPr>
+      </w:pPr>
+      <w:r>
+        <w:rPr>
+          <w:lang w:val="es-AR"/>
+        </w:rPr>
+        <w:t>Para detectar las celdas realizamos una proyección horizontal y vertical de la imagen. Definimos un umbral en base a un percentil alto, ya que las líneas que queríamos identificar eran las que presentaban mayor cantidad de píxeles negros en la proyección.</w:t>
+      </w:r>
+    </w:p>
+    <w:p>
+      <w:pPr>
+        <w:spacing w:after="160" w:line="259" w:lineRule="auto"/>
+        <w:rPr>
+          <w:lang w:val="es-AR"/>
+        </w:rPr>
+      </w:pPr>
+      <w:r>
+        <w:rPr>
+          <w:lang w:val="es-AR"/>
+        </w:rPr>
+        <w:t>El principal problema apareció en la proyección vertical, especialmente con la línea que separa las respuestas en la sección de preguntas. Dado que esta línea no era la</w:t>
+      </w:r>
+      <w:r>
+        <w:rPr>
+          <w:lang w:val="es-AR"/>
+        </w:rPr>
+        <w:t>s</w:t>
+      </w:r>
+      <w:r>
+        <w:rPr>
+          <w:lang w:val="es-AR"/>
+        </w:rPr>
+        <w:t xml:space="preserve"> más larga</w:t>
+      </w:r>
+      <w:r>
+        <w:rPr>
+          <w:lang w:val="es-AR"/>
+        </w:rPr>
+        <w:t>s de la imagen</w:t>
+      </w:r>
+      <w:r>
+        <w:rPr>
+          <w:lang w:val="es-AR"/>
+        </w:rPr>
+        <w:t>, tuvimos que ajustar el percentil a un valor más bajo y visualizar los resultados mediante sliders, hasta encontrar un valor adecuado que evitara falsos positivos.</w:t>
+      </w:r>
+    </w:p>
+    <w:p>
+      <w:pPr>
+        <w:spacing w:after="160" w:line="259" w:lineRule="auto"/>
+        <w:rPr>
+          <w:lang w:val="es-AR"/>
+        </w:rPr>
+      </w:pPr>
+      <w:r>
+        <w:rPr>
+          <w:noProof/>
+          <w:lang w:val="es-AR"/>
+        </w:rPr>
+        <w:lastRenderedPageBreak/>
+        <w:drawing>
+          <wp:inline distT="0" distB="0" distL="0" distR="0" wp14:anchorId="547608D2" wp14:editId="09EE9210">
+            <wp:extent cx="5733415" cy="3032760"/>
+            <wp:effectExtent l="0" t="0" r="635" b="0"/>
+            <wp:docPr id="501012952" name="Imagen 2"/>
+            <wp:cNvGraphicFramePr>
+              <a:graphicFrameLocks xmlns:a="http://schemas.openxmlformats.org/drawingml/2006/main" noChangeAspect="1"/>
+            </wp:cNvGraphicFramePr>
+            <a:graphic xmlns:a="http://schemas.openxmlformats.org/drawingml/2006/main">
+              <a:graphicData uri="http://schemas.openxmlformats.org/drawingml/2006/picture">
+                <pic:pic xmlns:pic="http://schemas.openxmlformats.org/drawingml/2006/picture">
+                  <pic:nvPicPr>
+                    <pic:cNvPr id="501012952" name="Imagen 501012952"/>
+                    <pic:cNvPicPr/>
+                  </pic:nvPicPr>
+                  <pic:blipFill>
+                    <a:blip r:embed="rId19" cstate="print">
+                      <a:extLst>
+                        <a:ext uri="{28A0092B-C50C-407E-A947-70E740481C1C}">
+                          <a14:useLocalDpi xmlns:a14="http://schemas.microsoft.com/office/drawing/2010/main" val="0"/>
+                        </a:ext>
+                      </a:extLst>
+                    </a:blip>
+                    <a:stretch>
+                      <a:fillRect/>
+                    </a:stretch>
+                  </pic:blipFill>
+                  <pic:spPr>
+                    <a:xfrm>
+                      <a:off x="0" y="0"/>
+                      <a:ext cx="5733415" cy="3032760"/>
+                    </a:xfrm>
+                    <a:prstGeom prst="rect">
+                      <a:avLst/>
+                    </a:prstGeom>
+                  </pic:spPr>
+                </pic:pic>
+              </a:graphicData>
+            </a:graphic>
+          </wp:inline>
+        </w:drawing>
+      </w:r>
+      <w:r>
+        <w:rPr>
+          <w:lang w:val="es-AR"/>
+        </w:rPr>
+        <w:t xml:space="preserve"> </w:t>
+      </w:r>
+    </w:p>
+    <w:p>
+      <w:pPr>
+        <w:spacing w:after="160" w:line="259" w:lineRule="auto"/>
+        <w:rPr>
+          <w:lang w:val="es-AR"/>
+        </w:rPr>
+      </w:pPr>
+    </w:p>
+    <w:p>
+      <w:pPr>
+        <w:spacing w:after="160" w:line="259" w:lineRule="auto"/>
+        <w:rPr>
+          <w:noProof/>
+          <w:lang w:val="es-AR"/>
+        </w:rPr>
+      </w:pPr>
+      <w:r>
+        <w:rPr>
+          <w:lang w:val="es-AR"/>
+        </w:rPr>
+        <w:t xml:space="preserve">Para determinar las coordenadas de cada celda, analizamos los cambios entre píxeles negros y blancos utilizando las diferencias entre índices consecutivos con </w:t>
+      </w:r>
+      <w:proofErr w:type="spellStart"/>
+      <w:r>
+        <w:rPr>
+          <w:lang w:val="es-AR"/>
+        </w:rPr>
+        <w:t>NumPy</w:t>
+      </w:r>
+      <w:proofErr w:type="spellEnd"/>
+      <w:r>
+        <w:rPr>
+          <w:lang w:val="es-AR"/>
+        </w:rPr>
+        <w:t>.</w:t>
+      </w:r>
+      <w:r>
+        <w:rPr>
+          <w:lang w:val="es-AR"/>
+        </w:rPr>
+        <w:br/>
+        <w:t>Identificamos los “saltos” cuando la diferencia era mayor a uno, lo que correspondía a los espacios en blanco entre celdas.</w:t>
+      </w:r>
+      <w:r>
+        <w:rPr>
+          <w:lang w:val="es-AR"/>
+        </w:rPr>
+        <w:br/>
+        <w:t>Debido a que el grosor de las líneas podía ser irregular, tomamos como referencia la media entre índices consecutivos (para líneas horizontales o verticales).</w:t>
+      </w:r>
+      <w:r>
+        <w:rPr>
+          <w:noProof/>
+          <w:lang w:val="es-AR"/>
+        </w:rPr>
+        <w:t xml:space="preserve"> </w:t>
+      </w:r>
+    </w:p>
+    <w:p>
+      <w:pPr>
+        <w:spacing w:after="160" w:line="259" w:lineRule="auto"/>
+        <w:rPr>
+          <w:noProof/>
+          <w:lang w:val="es-AR"/>
+        </w:rPr>
+      </w:pPr>
+    </w:p>
+    <w:p>
+      <w:pPr>
+        <w:spacing w:after="160" w:line="259" w:lineRule="auto"/>
+        <w:rPr>
+          <w:lang w:val="es-AR"/>
+        </w:rPr>
+      </w:pPr>
+      <w:r>
+        <w:rPr>
+          <w:noProof/>
+          <w:lang w:val="es-AR"/>
+        </w:rPr>
+        <w:drawing>
+          <wp:inline distT="0" distB="0" distL="0" distR="0" wp14:anchorId="143644D6" wp14:editId="7A00C0BA">
+            <wp:extent cx="5733415" cy="3047365"/>
+            <wp:effectExtent l="0" t="0" r="635" b="635"/>
+            <wp:docPr id="684987845" name="Imagen 3"/>
+            <wp:cNvGraphicFramePr>
+              <a:graphicFrameLocks xmlns:a="http://schemas.openxmlformats.org/drawingml/2006/main" noChangeAspect="1"/>
+            </wp:cNvGraphicFramePr>
+            <a:graphic xmlns:a="http://schemas.openxmlformats.org/drawingml/2006/main">
+              <a:graphicData uri="http://schemas.openxmlformats.org/drawingml/2006/picture">
+                <pic:pic xmlns:pic="http://schemas.openxmlformats.org/drawingml/2006/picture">
+                  <pic:nvPicPr>
+                    <pic:cNvPr id="684987845" name="Imagen 684987845"/>
+                    <pic:cNvPicPr/>
+                  </pic:nvPicPr>
+                  <pic:blipFill>
+                    <a:blip r:embed="rId20" cstate="print">
+                      <a:extLst>
+                        <a:ext uri="{28A0092B-C50C-407E-A947-70E740481C1C}">
+                          <a14:useLocalDpi xmlns:a14="http://schemas.microsoft.com/office/drawing/2010/main" val="0"/>
+                        </a:ext>
+                      </a:extLst>
+                    </a:blip>
+                    <a:stretch>
+                      <a:fillRect/>
+                    </a:stretch>
+                  </pic:blipFill>
+                  <pic:spPr>
+                    <a:xfrm>
+                      <a:off x="0" y="0"/>
+                      <a:ext cx="5733415" cy="3047365"/>
+                    </a:xfrm>
+                    <a:prstGeom prst="rect">
+                      <a:avLst/>
+                    </a:prstGeom>
+                  </pic:spPr>
+                </pic:pic>
+              </a:graphicData>
+            </a:graphic>
+          </wp:inline>
+        </w:drawing>
+      </w:r>
+    </w:p>
+    <w:p>
+      <w:pPr>
+        <w:spacing w:after="160" w:line="259" w:lineRule="auto"/>
+        <w:rPr>
+          <w:lang w:val="es-AR"/>
+        </w:rPr>
+      </w:pPr>
+    </w:p>
+    <w:p>
+      <w:pPr>
+        <w:spacing w:after="160" w:line="259" w:lineRule="auto"/>
+        <w:rPr>
+          <w:lang w:val="es-AR"/>
+        </w:rPr>
+      </w:pPr>
+    </w:p>
+    <w:p>
+      <w:pPr>
+        <w:spacing w:after="160" w:line="259" w:lineRule="auto"/>
+        <w:rPr>
+          <w:lang w:val="es-AR"/>
+        </w:rPr>
+      </w:pPr>
+      <w:r>
+        <w:rPr>
+          <w:lang w:val="es-AR"/>
+        </w:rPr>
+        <w:lastRenderedPageBreak/>
+        <w:t>Posteriormente, calculamos las coordenadas exactas de cada celda y aplicamos un pequeño desplazamiento (1–2 píxeles) para evitar incluir las líneas negras dentro de la región de interés (ROI). Esto permitió obtener únicamente el contenido interior de cada celda.</w:t>
+      </w:r>
+      <w:r>
+        <w:rPr>
+          <w:noProof/>
+          <w:lang w:val="es-AR"/>
+        </w:rPr>
+        <w:t xml:space="preserve"> </w:t>
+      </w:r>
+      <w:r>
+        <w:rPr>
+          <w:noProof/>
+          <w:lang w:val="es-AR"/>
+        </w:rPr>
+        <w:drawing>
+          <wp:inline distT="0" distB="0" distL="0" distR="0" wp14:anchorId="7F2175BA" wp14:editId="1E032720">
+            <wp:extent cx="5733415" cy="3173730"/>
+            <wp:effectExtent l="0" t="0" r="635" b="7620"/>
+            <wp:docPr id="863290244" name="Imagen 4"/>
+            <wp:cNvGraphicFramePr>
+              <a:graphicFrameLocks xmlns:a="http://schemas.openxmlformats.org/drawingml/2006/main" noChangeAspect="1"/>
+            </wp:cNvGraphicFramePr>
+            <a:graphic xmlns:a="http://schemas.openxmlformats.org/drawingml/2006/main">
+              <a:graphicData uri="http://schemas.openxmlformats.org/drawingml/2006/picture">
+                <pic:pic xmlns:pic="http://schemas.openxmlformats.org/drawingml/2006/picture">
+                  <pic:nvPicPr>
+                    <pic:cNvPr id="863290244" name="Imagen 863290244"/>
+                    <pic:cNvPicPr/>
+                  </pic:nvPicPr>
+                  <pic:blipFill>
+                    <a:blip r:embed="rId21" cstate="print">
+                      <a:extLst>
+                        <a:ext uri="{28A0092B-C50C-407E-A947-70E740481C1C}">
+                          <a14:useLocalDpi xmlns:a14="http://schemas.microsoft.com/office/drawing/2010/main" val="0"/>
+                        </a:ext>
+                      </a:extLst>
+                    </a:blip>
+                    <a:stretch>
+                      <a:fillRect/>
+                    </a:stretch>
+                  </pic:blipFill>
+                  <pic:spPr>
+                    <a:xfrm>
+                      <a:off x="0" y="0"/>
+                      <a:ext cx="5733415" cy="3173730"/>
+                    </a:xfrm>
+                    <a:prstGeom prst="rect">
+                      <a:avLst/>
+                    </a:prstGeom>
+                  </pic:spPr>
+                </pic:pic>
+              </a:graphicData>
+            </a:graphic>
+          </wp:inline>
+        </w:drawing>
+      </w:r>
+    </w:p>
+    <w:p>
+      <w:pPr>
+        <w:spacing w:after="160" w:line="259" w:lineRule="auto"/>
+        <w:rPr>
+          <w:noProof/>
+          <w:lang w:val="es-AR"/>
+        </w:rPr>
+      </w:pPr>
+      <w:r>
+        <w:rPr>
+          <w:lang w:val="es-AR"/>
+        </w:rPr>
+        <w:t>Con las coordenadas ya definidas, construimos un diccionario que almacena el array de la ROI correspondiente a cada celda del formulario.</w:t>
+      </w:r>
+      <w:r>
+        <w:rPr>
+          <w:noProof/>
+          <w:lang w:val="es-AR"/>
+        </w:rPr>
+        <w:t xml:space="preserve"> </w:t>
+      </w:r>
+    </w:p>
+    <w:p>
+      <w:pPr>
+        <w:spacing w:after="160" w:line="259" w:lineRule="auto"/>
+        <w:rPr>
+          <w:lang w:val="es-AR"/>
+        </w:rPr>
+      </w:pPr>
+      <w:r>
+        <w:rPr>
+          <w:noProof/>
+          <w:lang w:val="es-AR"/>
+        </w:rPr>
+        <w:drawing>
+          <wp:inline distT="0" distB="0" distL="0" distR="0" wp14:anchorId="352BE9F6" wp14:editId="2F0CED95">
+            <wp:extent cx="5733415" cy="3183890"/>
+            <wp:effectExtent l="0" t="0" r="635" b="0"/>
+            <wp:docPr id="1069765391" name="Imagen 5"/>
+            <wp:cNvGraphicFramePr>
+              <a:graphicFrameLocks xmlns:a="http://schemas.openxmlformats.org/drawingml/2006/main" noChangeAspect="1"/>
+            </wp:cNvGraphicFramePr>
+            <a:graphic xmlns:a="http://schemas.openxmlformats.org/drawingml/2006/main">
+              <a:graphicData uri="http://schemas.openxmlformats.org/drawingml/2006/picture">
+                <pic:pic xmlns:pic="http://schemas.openxmlformats.org/drawingml/2006/picture">
+                  <pic:nvPicPr>
+                    <pic:cNvPr id="1069765391" name="Imagen 1069765391"/>
+                    <pic:cNvPicPr/>
+                  </pic:nvPicPr>
+                  <pic:blipFill>
+                    <a:blip r:embed="rId22" cstate="print">
+                      <a:extLst>
+                        <a:ext uri="{28A0092B-C50C-407E-A947-70E740481C1C}">
+                          <a14:useLocalDpi xmlns:a14="http://schemas.microsoft.com/office/drawing/2010/main" val="0"/>
+                        </a:ext>
+                      </a:extLst>
+                    </a:blip>
+                    <a:stretch>
+                      <a:fillRect/>
+                    </a:stretch>
+                  </pic:blipFill>
+                  <pic:spPr>
+                    <a:xfrm>
+                      <a:off x="0" y="0"/>
+                      <a:ext cx="5733415" cy="3183890"/>
+                    </a:xfrm>
+                    <a:prstGeom prst="rect">
+                      <a:avLst/>
+                    </a:prstGeom>
+                  </pic:spPr>
+                </pic:pic>
+              </a:graphicData>
+            </a:graphic>
+          </wp:inline>
+        </w:drawing>
+      </w:r>
+    </w:p>
+    <w:p>
+      <w:pPr>
+        <w:spacing w:after="160" w:line="259" w:lineRule="auto"/>
+        <w:rPr>
+          <w:lang w:val="es-AR"/>
+        </w:rPr>
+      </w:pPr>
+    </w:p>
+    <w:p>
+      <w:pPr>
+        <w:spacing w:after="160" w:line="259" w:lineRule="auto"/>
+        <w:rPr>
+          <w:lang w:val="es-AR"/>
+        </w:rPr>
+      </w:pPr>
+      <w:r>
+        <w:rPr>
+          <w:lang w:val="es-AR"/>
+        </w:rPr>
+        <w:t xml:space="preserve">A continuación, utilizamos la función </w:t>
+      </w:r>
+      <w:proofErr w:type="spellStart"/>
+      <w:r>
+        <w:rPr>
+          <w:lang w:val="es-AR"/>
+        </w:rPr>
+        <w:t>connectedComponentsWithStats</w:t>
+      </w:r>
+      <w:proofErr w:type="spellEnd"/>
+      <w:r>
+        <w:rPr>
+          <w:lang w:val="es-AR"/>
+        </w:rPr>
+        <w:t xml:space="preserve"> de </w:t>
+      </w:r>
+      <w:proofErr w:type="spellStart"/>
+      <w:r>
+        <w:rPr>
+          <w:lang w:val="es-AR"/>
+        </w:rPr>
+        <w:t>OpenCV</w:t>
+      </w:r>
+      <w:proofErr w:type="spellEnd"/>
+      <w:r>
+        <w:rPr>
+          <w:lang w:val="es-AR"/>
+        </w:rPr>
+        <w:t xml:space="preserve"> para identificar los componentes conectados dentro de cada ROI.</w:t>
+      </w:r>
+      <w:r>
+        <w:rPr>
+          <w:lang w:val="es-AR"/>
+        </w:rPr>
+        <w:br/>
+        <w:t xml:space="preserve">La detección de letras individuales funcionó correctamente, pero al intentar detectar </w:t>
+      </w:r>
+      <w:r>
+        <w:rPr>
+          <w:lang w:val="es-AR"/>
+        </w:rPr>
+        <w:lastRenderedPageBreak/>
+        <w:t>palabras completas surgió un problema: no existía una función directa para agrupar letras en palabras.</w:t>
+      </w:r>
+    </w:p>
+    <w:p>
+      <w:pPr>
+        <w:spacing w:after="160" w:line="259" w:lineRule="auto"/>
+        <w:rPr>
+          <w:noProof/>
+          <w:lang w:val="es-AR"/>
+        </w:rPr>
+      </w:pPr>
+      <w:r>
+        <w:rPr>
+          <w:lang w:val="es-AR"/>
+        </w:rPr>
+        <w:t>Para resolverlo, empleamos los centroides de los objetos detectados. Calculamos las distancias entre centroides consecutivos y usamos una mediana de referencia para identificar posibles espacios entre palabras.</w:t>
+      </w:r>
+      <w:r>
+        <w:rPr>
+          <w:lang w:val="es-AR"/>
+        </w:rPr>
+        <w:br/>
+        <w:t>Sin embargo, asumimos erróneamente que las distancias entre letras con espacios siempre serían mayores que entre letras consecutivas, lo cual no se cumplía en todos los casos.</w:t>
+      </w:r>
+      <w:r>
+        <w:rPr>
+          <w:noProof/>
+          <w:lang w:val="es-AR"/>
+        </w:rPr>
+        <w:t xml:space="preserve"> </w:t>
+      </w:r>
+    </w:p>
+    <w:p>
+      <w:pPr>
+        <w:spacing w:after="160" w:line="259" w:lineRule="auto"/>
+        <w:rPr>
+          <w:noProof/>
+          <w:lang w:val="es-AR"/>
+        </w:rPr>
+      </w:pPr>
+    </w:p>
+    <w:p>
+      <w:pPr>
+        <w:spacing w:after="160" w:line="259" w:lineRule="auto"/>
+        <w:rPr>
+          <w:lang w:val="es-AR"/>
+        </w:rPr>
+      </w:pPr>
+      <w:r>
+        <w:rPr>
+          <w:noProof/>
+          <w:lang w:val="es-AR"/>
+        </w:rPr>
+        <w:drawing>
+          <wp:inline distT="0" distB="0" distL="0" distR="0" wp14:anchorId="71DABC3A" wp14:editId="72C70C67">
+            <wp:extent cx="5733415" cy="600710"/>
+            <wp:effectExtent l="0" t="0" r="635" b="8890"/>
+            <wp:docPr id="191616407" name="Imagen 6"/>
+            <wp:cNvGraphicFramePr>
+              <a:graphicFrameLocks xmlns:a="http://schemas.openxmlformats.org/drawingml/2006/main" noChangeAspect="1"/>
+            </wp:cNvGraphicFramePr>
+            <a:graphic xmlns:a="http://schemas.openxmlformats.org/drawingml/2006/main">
+              <a:graphicData uri="http://schemas.openxmlformats.org/drawingml/2006/picture">
+                <pic:pic xmlns:pic="http://schemas.openxmlformats.org/drawingml/2006/picture">
+                  <pic:nvPicPr>
+                    <pic:cNvPr id="191616407" name="Imagen 191616407"/>
+                    <pic:cNvPicPr/>
+                  </pic:nvPicPr>
+                  <pic:blipFill>
+                    <a:blip r:embed="rId23" cstate="print">
+                      <a:extLst>
+                        <a:ext uri="{28A0092B-C50C-407E-A947-70E740481C1C}">
+                          <a14:useLocalDpi xmlns:a14="http://schemas.microsoft.com/office/drawing/2010/main" val="0"/>
+                        </a:ext>
+                      </a:extLst>
+                    </a:blip>
+                    <a:stretch>
+                      <a:fillRect/>
+                    </a:stretch>
+                  </pic:blipFill>
+                  <pic:spPr>
+                    <a:xfrm>
+                      <a:off x="0" y="0"/>
+                      <a:ext cx="5733415" cy="600710"/>
+                    </a:xfrm>
+                    <a:prstGeom prst="rect">
+                      <a:avLst/>
+                    </a:prstGeom>
+                  </pic:spPr>
+                </pic:pic>
+              </a:graphicData>
+            </a:graphic>
+          </wp:inline>
+        </w:drawing>
+      </w:r>
+    </w:p>
+    <w:p>
+      <w:pPr>
+        <w:spacing w:after="160" w:line="259" w:lineRule="auto"/>
+        <w:rPr>
+          <w:lang w:val="es-AR"/>
+        </w:rPr>
+      </w:pPr>
+    </w:p>
+    <w:p>
+      <w:pPr>
+        <w:spacing w:after="160" w:line="259" w:lineRule="auto"/>
+        <w:rPr>
+          <w:lang w:val="es-AR"/>
+        </w:rPr>
+      </w:pPr>
+      <w:r>
+        <w:rPr>
+          <w:lang w:val="es-AR"/>
+        </w:rPr>
+        <w:t>La solución fue definir un umbral constante por celda para distinguir palabras, determinado de forma empírica mediante pruebas manuales hasta encontrar valores adecuados.</w:t>
+      </w:r>
+    </w:p>
+    <w:p>
+      <w:pPr>
+        <w:spacing w:after="160" w:line="259" w:lineRule="auto"/>
+        <w:rPr>
+          <w:noProof/>
+          <w:lang w:val="es-AR"/>
+        </w:rPr>
+      </w:pPr>
+      <w:r>
+        <w:rPr>
+          <w:lang w:val="es-AR"/>
+        </w:rPr>
+        <w:t>Una vez que logramos contar letras y palabras correctamente, desarrollamos una función genérica de validación que aplicamos a cada formulario.</w:t>
+      </w:r>
+      <w:r>
+        <w:rPr>
+          <w:lang w:val="es-AR"/>
+        </w:rPr>
+        <w:br/>
+        <w:t>Los resultados se almacenaron en un diccionario, que luego imprimimos por pantalla cumpliendo así con el punto A del enunciado.</w:t>
+      </w:r>
+      <w:r>
+        <w:rPr>
+          <w:noProof/>
+          <w:lang w:val="es-AR"/>
+        </w:rPr>
+        <w:t xml:space="preserve"> </w:t>
+      </w:r>
+    </w:p>
+    <w:p>
+      <w:pPr>
+        <w:spacing w:after="160" w:line="259" w:lineRule="auto"/>
+        <w:rPr>
+          <w:lang w:val="es-AR"/>
+        </w:rPr>
+      </w:pPr>
+      <w:r>
+        <w:rPr>
+          <w:noProof/>
+          <w:lang w:val="es-AR"/>
+        </w:rPr>
+        <w:drawing>
+          <wp:inline distT="0" distB="0" distL="0" distR="0" wp14:anchorId="36AC1826" wp14:editId="614F2F4D">
+            <wp:extent cx="5733415" cy="2774950"/>
+            <wp:effectExtent l="0" t="0" r="635" b="6350"/>
+            <wp:docPr id="639068103" name="Imagen 7"/>
+            <wp:cNvGraphicFramePr>
+              <a:graphicFrameLocks xmlns:a="http://schemas.openxmlformats.org/drawingml/2006/main" noChangeAspect="1"/>
+            </wp:cNvGraphicFramePr>
+            <a:graphic xmlns:a="http://schemas.openxmlformats.org/drawingml/2006/main">
+              <a:graphicData uri="http://schemas.openxmlformats.org/drawingml/2006/picture">
+                <pic:pic xmlns:pic="http://schemas.openxmlformats.org/drawingml/2006/picture">
+                  <pic:nvPicPr>
+                    <pic:cNvPr id="639068103" name="Imagen 639068103"/>
+                    <pic:cNvPicPr/>
+                  </pic:nvPicPr>
+                  <pic:blipFill>
+                    <a:blip r:embed="rId24">
+                      <a:extLst>
+                        <a:ext uri="{28A0092B-C50C-407E-A947-70E740481C1C}">
+                          <a14:useLocalDpi xmlns:a14="http://schemas.microsoft.com/office/drawing/2010/main" val="0"/>
+                        </a:ext>
+                      </a:extLst>
+                    </a:blip>
+                    <a:stretch>
+                      <a:fillRect/>
+                    </a:stretch>
+                  </pic:blipFill>
+                  <pic:spPr>
+                    <a:xfrm>
+                      <a:off x="0" y="0"/>
+                      <a:ext cx="5733415" cy="2774950"/>
+                    </a:xfrm>
+                    <a:prstGeom prst="rect">
+                      <a:avLst/>
+                    </a:prstGeom>
+                  </pic:spPr>
+                </pic:pic>
+              </a:graphicData>
+            </a:graphic>
+          </wp:inline>
+        </w:drawing>
+      </w:r>
+    </w:p>
+    <w:p>
+      <w:pPr>
+        <w:spacing w:after="160" w:line="259" w:lineRule="auto"/>
+      </w:pPr>
+    </w:p>
+    <w:p>
+      <w:pPr>
+        <w:spacing w:after="160" w:line="259" w:lineRule="auto"/>
+        <w:rPr>
+          <w:lang w:val="es-AR"/>
+        </w:rPr>
+      </w:pPr>
+      <w:r>
+        <w:rPr>
+          <w:lang w:val="es-AR"/>
+        </w:rPr>
+        <w:t xml:space="preserve">Para el siguiente paso, realizamos los </w:t>
+      </w:r>
+      <w:proofErr w:type="spellStart"/>
+      <w:r>
+        <w:rPr>
+          <w:lang w:val="es-AR"/>
+        </w:rPr>
+        <w:t>crops</w:t>
+      </w:r>
+      <w:proofErr w:type="spellEnd"/>
+      <w:r>
+        <w:rPr>
+          <w:lang w:val="es-AR"/>
+        </w:rPr>
+        <w:t xml:space="preserve"> correspondientes al campo “Nombre y Apellido”.</w:t>
+      </w:r>
+      <w:r>
+        <w:rPr>
+          <w:lang w:val="es-AR"/>
+        </w:rPr>
+        <w:br/>
+        <w:t xml:space="preserve">El primer inconveniente fue que las imágenes tenían dimensiones distintas, lo que impedía unirlas correctamente en un mismo </w:t>
+      </w:r>
+      <w:proofErr w:type="spellStart"/>
+      <w:r>
+        <w:rPr>
+          <w:lang w:val="es-AR"/>
+        </w:rPr>
+        <w:t>canvas</w:t>
+      </w:r>
+      <w:proofErr w:type="spellEnd"/>
+      <w:r>
+        <w:rPr>
+          <w:lang w:val="es-AR"/>
+        </w:rPr>
+        <w:t xml:space="preserve">. Lo solucionamos tomando la imagen de mayor tamaño como base para generar un </w:t>
+      </w:r>
+      <w:proofErr w:type="spellStart"/>
+      <w:r>
+        <w:rPr>
+          <w:lang w:val="es-AR"/>
+        </w:rPr>
+        <w:t>canvas</w:t>
+      </w:r>
+      <w:proofErr w:type="spellEnd"/>
+      <w:r>
+        <w:rPr>
+          <w:lang w:val="es-AR"/>
+        </w:rPr>
+        <w:t xml:space="preserve"> en blanco, sobre el cual insertamos los recortes de cada formulario.</w:t>
+      </w:r>
+    </w:p>
+    <w:p>
+      <w:pPr>
+        <w:spacing w:after="160" w:line="259" w:lineRule="auto"/>
+        <w:rPr>
+          <w:lang w:val="es-AR"/>
+        </w:rPr>
+      </w:pPr>
+      <w:r>
+        <w:rPr>
+          <w:lang w:val="es-AR"/>
+        </w:rPr>
+        <w:t xml:space="preserve">El segundo problema ocurrió en el formulario 4, donde el campo de nombre estaba vacío. En ese caso, la función </w:t>
+      </w:r>
+      <w:proofErr w:type="spellStart"/>
+      <w:r>
+        <w:rPr>
+          <w:lang w:val="es-AR"/>
+        </w:rPr>
+        <w:t>connectedComponentsWithStats</w:t>
+      </w:r>
+      <w:proofErr w:type="spellEnd"/>
+      <w:r>
+        <w:rPr>
+          <w:lang w:val="es-AR"/>
+        </w:rPr>
+        <w:t xml:space="preserve"> devolvía únicamente el centroide del fondo y otro con valor </w:t>
+      </w:r>
+      <w:proofErr w:type="spellStart"/>
+      <w:r>
+        <w:rPr>
+          <w:lang w:val="es-AR"/>
+        </w:rPr>
+        <w:t>NaN</w:t>
+      </w:r>
+      <w:proofErr w:type="spellEnd"/>
+      <w:r>
+        <w:rPr>
+          <w:lang w:val="es-AR"/>
+        </w:rPr>
+        <w:t xml:space="preserve">, provocando un error al intentar ubicar </w:t>
+      </w:r>
+      <w:r>
+        <w:rPr>
+          <w:lang w:val="es-AR"/>
+        </w:rPr>
+        <w:t>la tilde</w:t>
+      </w:r>
+      <w:r>
+        <w:rPr>
+          <w:lang w:val="es-AR"/>
+        </w:rPr>
+        <w:t xml:space="preserve"> o la cruz.</w:t>
+      </w:r>
+      <w:r>
+        <w:rPr>
+          <w:lang w:val="es-AR"/>
+        </w:rPr>
+        <w:br/>
+      </w:r>
+      <w:r>
+        <w:rPr>
+          <w:lang w:val="es-AR"/>
+        </w:rPr>
+        <w:lastRenderedPageBreak/>
+        <w:t>Resolvimos este inconveniente utilizando el centroide del fondo como referencia para posicionar el indicador correspondiente.</w:t>
+      </w:r>
+    </w:p>
+    <w:p>
+      <w:pPr>
+        <w:spacing w:after="160" w:line="259" w:lineRule="auto"/>
+        <w:rPr>
+          <w:lang w:val="es-AR"/>
+        </w:rPr>
+      </w:pPr>
+      <w:r>
+        <w:rPr>
+          <w:noProof/>
+          <w:lang w:val="es-AR"/>
+        </w:rPr>
+        <w:drawing>
+          <wp:inline distT="0" distB="0" distL="0" distR="0" wp14:anchorId="1DA9C93C" wp14:editId="67C4C27A">
+            <wp:extent cx="5733415" cy="4554220"/>
+            <wp:effectExtent l="0" t="0" r="635" b="0"/>
+            <wp:docPr id="390148890" name="Imagen 8"/>
+            <wp:cNvGraphicFramePr>
+              <a:graphicFrameLocks xmlns:a="http://schemas.openxmlformats.org/drawingml/2006/main" noChangeAspect="1"/>
+            </wp:cNvGraphicFramePr>
+            <a:graphic xmlns:a="http://schemas.openxmlformats.org/drawingml/2006/main">
+              <a:graphicData uri="http://schemas.openxmlformats.org/drawingml/2006/picture">
+                <pic:pic xmlns:pic="http://schemas.openxmlformats.org/drawingml/2006/picture">
+                  <pic:nvPicPr>
+                    <pic:cNvPr id="390148890" name="Imagen 390148890"/>
+                    <pic:cNvPicPr/>
+                  </pic:nvPicPr>
+                  <pic:blipFill>
+                    <a:blip r:embed="rId25">
+                      <a:extLst>
+                        <a:ext uri="{28A0092B-C50C-407E-A947-70E740481C1C}">
+                          <a14:useLocalDpi xmlns:a14="http://schemas.microsoft.com/office/drawing/2010/main" val="0"/>
+                        </a:ext>
+                      </a:extLst>
+                    </a:blip>
+                    <a:stretch>
+                      <a:fillRect/>
+                    </a:stretch>
+                  </pic:blipFill>
+                  <pic:spPr>
+                    <a:xfrm>
+                      <a:off x="0" y="0"/>
+                      <a:ext cx="5733415" cy="4554220"/>
+                    </a:xfrm>
+                    <a:prstGeom prst="rect">
+                      <a:avLst/>
+                    </a:prstGeom>
+                  </pic:spPr>
+                </pic:pic>
+              </a:graphicData>
+            </a:graphic>
+          </wp:inline>
+        </w:drawing>
+      </w:r>
+    </w:p>
+    <w:p>
+      <w:pPr>
+        <w:spacing w:after="160" w:line="259" w:lineRule="auto"/>
+        <w:rPr>
+          <w:lang w:val="es-AR"/>
+        </w:rPr>
+      </w:pPr>
+      <w:r>
+        <w:rPr>
+          <w:lang w:val="es-AR"/>
+        </w:rPr>
+        <w:t>Finalmente, con los diccionarios de resultados ya estructurados, creamos el archivo CSV solicitado.</w:t>
+      </w:r>
+      <w:r>
+        <w:rPr>
+          <w:lang w:val="es-AR"/>
+        </w:rPr>
+        <w:t xml:space="preserve"> </w:t>
+      </w:r>
+      <w:r>
+        <w:rPr>
+          <w:lang w:val="es-AR"/>
+        </w:rPr>
+        <w:t>Generamos una lista con los encabezados y otra con las filas de resultados, y luego empleamos la función de escritura de CSV en Python para guardar los datos.</w:t>
+      </w:r>
+      <w:r>
+        <w:rPr>
+          <w:lang w:val="es-AR"/>
+        </w:rPr>
+        <w:br/>
+        <w:t>Este paso se ejecutó correctamente, sin presentar inconvenientes.</w:t>
+      </w:r>
+    </w:p>
+    <w:p>
+      <w:pPr>
+        <w:spacing w:after="160" w:line="259" w:lineRule="auto"/>
+        <w:rPr>
+          <w:lang w:val="es-AR"/>
+        </w:rPr>
+      </w:pPr>
+    </w:p>
+    <w:p>
+      <w:pPr>
+        <w:spacing w:after="160" w:line="259" w:lineRule="auto"/>
+        <w:rPr>
+          <w:lang w:val="es-AR"/>
+        </w:rPr>
+      </w:pPr>
+      <w:r>
+        <w:rPr>
+          <w:lang w:val="es-AR"/>
+        </w:rPr>
+        <w:t xml:space="preserve"> </w:t>
+      </w:r>
+      <w:r>
+        <w:rPr>
+          <w:lang w:val="es-AR"/>
+        </w:rPr>
+        <w:t xml:space="preserve"> </w:t>
+      </w:r>
+    </w:p>
+    <w:p>
+      <w:pPr>
+        <w:spacing w:after="160" w:line="259" w:lineRule="auto"/>
+        <w:rPr>
+          <w:lang w:val="es-AR"/>
+        </w:rPr>
+      </w:pPr>
+    </w:p>
+    <w:p>
+      <w:pPr>
+        <w:jc w:val="center"/>
+        <w:rPr>
+          <w:lang w:val="es-AR"/>
+        </w:rPr>
+      </w:pPr>
     </w:p>
     <w:sectPr>
       <w:pgSz w:w="11909" w:h="16834"/>
@@ -643,9 +3564,590 @@
 <file path=word/numbering.xml><?xml version="1.0" encoding="utf-8"?>
 <w:numbering xmlns:wpc="http://schemas.microsoft.com/office/word/2010/wordprocessingCanvas" xmlns:cx="http://schemas.microsoft.com/office/drawing/2014/chartex" xmlns:cx1="http://schemas.microsoft.com/office/drawing/2015/9/8/chartex" xmlns:cx2="http://schemas.microsoft.com/office/drawing/2015/10/21/chartex" xmlns:cx3="http://schemas.microsoft.com/office/drawing/2016/5/9/chartex" xmlns:cx4="http://schemas.microsoft.com/office/drawing/2016/5/10/chartex" xmlns:cx5="http://schemas.microsoft.com/office/drawing/2016/5/11/chartex" xmlns:cx6="http://schemas.microsoft.com/office/drawing/2016/5/12/chartex" xmlns:cx7="http://schemas.microsoft.com/office/drawing/2016/5/13/chartex" xmlns:cx8="http://schemas.microsoft.com/office/drawing/2016/5/14/chartex" xmlns:mc="http://schemas.openxmlformats.org/markup-compatibility/2006" xmlns:aink="http://schemas.microsoft.com/office/drawing/2016/ink" xmlns:am3d="http://schemas.microsoft.com/office/drawing/2017/model3d" xmlns:o="urn:schemas-microsoft-com:office:office" xmlns:oel="http://schemas.microsoft.com/office/2019/extlst" xmlns:r="http://schemas.openxmlformats.org/officeDocument/2006/relationships" xmlns:m="http://schemas.openxmlformats.org/officeDocument/2006/math" xmlns:v="urn:schemas-microsoft-com:vml" xmlns:wp14="http://schemas.microsoft.com/office/word/2010/wordprocessingDrawing" xmlns:wp="http://schemas.openxmlformats.org/drawingml/2006/wordprocessingDrawing" xmlns:w10="urn:schemas-microsoft-com:office:word" xmlns:w="http://schemas.openxmlformats.org/wordprocessingml/2006/main" xmlns:w14="http://schemas.microsoft.com/office/word/2010/wordml" xmlns:w15="http://schemas.microsoft.com/office/word/2012/wordml" xmlns:w16cex="http://schemas.microsoft.com/office/word/2018/wordml/cex" xmlns:w16cid="http://schemas.microsoft.com/office/word/2016/wordml/cid" xmlns:w16="http://schemas.microsoft.com/office/word/2018/wordml" xmlns:w16du="http://schemas.microsoft.com/office/word/2023/wordml/word16du" xmlns:w16sdtdh="http://schemas.microsoft.com/office/word/2020/wordml/sdtdatahash" xmlns:w16sdtfl="http://schemas.microsoft.com/office/word/2024/wordml/sdtformatlock" xmlns:w16se="http://schemas.microsoft.com/office/word/2015/wordml/symex" xmlns:wpg="http://schemas.microsoft.com/office/word/2010/wordprocessingGroup" xmlns:wpi="http://schemas.microsoft.com/office/word/2010/wordprocessingInk" xmlns:wne="http://schemas.microsoft.com/office/word/2006/wordml" xmlns:wps="http://schemas.microsoft.com/office/word/2010/wordprocessingShape" mc:Ignorable="w14 w15 w16se w16cid w16 w16cex w16sdtdh w16sdtfl w16du wp14">
   <w:abstractNum w:abstractNumId="0" w15:restartNumberingAfterBreak="0">
-    <w:nsid w:val="08497B85"/>
+    <w:nsid w:val="00B719D5"/>
     <w:multiLevelType w:val="multilevel"/>
-    <w:tmpl w:val="8D06C088"/>
+    <w:tmpl w:val="30B4D190"/>
+    <w:lvl w:ilvl="0">
+      <w:start w:val="1"/>
+      <w:numFmt w:val="bullet"/>
+      <w:lvlText w:val="-"/>
+      <w:lvlJc w:val="left"/>
+      <w:pPr>
+        <w:ind w:left="720" w:hanging="360"/>
+      </w:pPr>
+      <w:rPr>
+        <w:u w:val="none"/>
+      </w:rPr>
+    </w:lvl>
+    <w:lvl w:ilvl="1">
+      <w:start w:val="1"/>
+      <w:numFmt w:val="bullet"/>
+      <w:lvlText w:val="-"/>
+      <w:lvlJc w:val="left"/>
+      <w:pPr>
+        <w:ind w:left="1440" w:hanging="360"/>
+      </w:pPr>
+      <w:rPr>
+        <w:u w:val="none"/>
+      </w:rPr>
+    </w:lvl>
+    <w:lvl w:ilvl="2">
+      <w:start w:val="1"/>
+      <w:numFmt w:val="bullet"/>
+      <w:lvlText w:val="-"/>
+      <w:lvlJc w:val="left"/>
+      <w:pPr>
+        <w:ind w:left="2160" w:hanging="360"/>
+      </w:pPr>
+      <w:rPr>
+        <w:u w:val="none"/>
+      </w:rPr>
+    </w:lvl>
+    <w:lvl w:ilvl="3">
+      <w:start w:val="1"/>
+      <w:numFmt w:val="bullet"/>
+      <w:lvlText w:val="-"/>
+      <w:lvlJc w:val="left"/>
+      <w:pPr>
+        <w:ind w:left="2880" w:hanging="360"/>
+      </w:pPr>
+      <w:rPr>
+        <w:u w:val="none"/>
+      </w:rPr>
+    </w:lvl>
+    <w:lvl w:ilvl="4">
+      <w:start w:val="1"/>
+      <w:numFmt w:val="bullet"/>
+      <w:lvlText w:val="-"/>
+      <w:lvlJc w:val="left"/>
+      <w:pPr>
+        <w:ind w:left="3600" w:hanging="360"/>
+      </w:pPr>
+      <w:rPr>
+        <w:u w:val="none"/>
+      </w:rPr>
+    </w:lvl>
+    <w:lvl w:ilvl="5">
+      <w:start w:val="1"/>
+      <w:numFmt w:val="bullet"/>
+      <w:lvlText w:val="-"/>
+      <w:lvlJc w:val="left"/>
+      <w:pPr>
+        <w:ind w:left="4320" w:hanging="360"/>
+      </w:pPr>
+      <w:rPr>
+        <w:u w:val="none"/>
+      </w:rPr>
+    </w:lvl>
+    <w:lvl w:ilvl="6">
+      <w:start w:val="1"/>
+      <w:numFmt w:val="bullet"/>
+      <w:lvlText w:val="-"/>
+      <w:lvlJc w:val="left"/>
+      <w:pPr>
+        <w:ind w:left="5040" w:hanging="360"/>
+      </w:pPr>
+      <w:rPr>
+        <w:u w:val="none"/>
+      </w:rPr>
+    </w:lvl>
+    <w:lvl w:ilvl="7">
+      <w:start w:val="1"/>
+      <w:numFmt w:val="bullet"/>
+      <w:lvlText w:val="-"/>
+      <w:lvlJc w:val="left"/>
+      <w:pPr>
+        <w:ind w:left="5760" w:hanging="360"/>
+      </w:pPr>
+      <w:rPr>
+        <w:u w:val="none"/>
+      </w:rPr>
+    </w:lvl>
+    <w:lvl w:ilvl="8">
+      <w:start w:val="1"/>
+      <w:numFmt w:val="bullet"/>
+      <w:lvlText w:val="-"/>
+      <w:lvlJc w:val="left"/>
+      <w:pPr>
+        <w:ind w:left="6480" w:hanging="360"/>
+      </w:pPr>
+      <w:rPr>
+        <w:u w:val="none"/>
+      </w:rPr>
+    </w:lvl>
+  </w:abstractNum>
+  <w:abstractNum w:abstractNumId="1" w15:restartNumberingAfterBreak="0">
+    <w:nsid w:val="05AF35A0"/>
+    <w:multiLevelType w:val="multilevel"/>
+    <w:tmpl w:val="CCE612D4"/>
+    <w:lvl w:ilvl="0">
+      <w:start w:val="1"/>
+      <w:numFmt w:val="decimal"/>
+      <w:lvlText w:val="%1."/>
+      <w:lvlJc w:val="left"/>
+      <w:pPr>
+        <w:tabs>
+          <w:tab w:val="num" w:pos="720"/>
+        </w:tabs>
+        <w:ind w:left="720" w:hanging="360"/>
+      </w:pPr>
+    </w:lvl>
+    <w:lvl w:ilvl="1">
+      <w:start w:val="1"/>
+      <w:numFmt w:val="bullet"/>
+      <w:lvlText w:val="o"/>
+      <w:lvlJc w:val="left"/>
+      <w:pPr>
+        <w:tabs>
+          <w:tab w:val="num" w:pos="1440"/>
+        </w:tabs>
+        <w:ind w:left="1440" w:hanging="360"/>
+      </w:pPr>
+      <w:rPr>
+        <w:rFonts w:ascii="Courier New" w:hAnsi="Courier New" w:hint="default"/>
+        <w:sz w:val="20"/>
+      </w:rPr>
+    </w:lvl>
+    <w:lvl w:ilvl="2" w:tentative="1">
+      <w:start w:val="1"/>
+      <w:numFmt w:val="decimal"/>
+      <w:lvlText w:val="%3."/>
+      <w:lvlJc w:val="left"/>
+      <w:pPr>
+        <w:tabs>
+          <w:tab w:val="num" w:pos="2160"/>
+        </w:tabs>
+        <w:ind w:left="2160" w:hanging="360"/>
+      </w:pPr>
+    </w:lvl>
+    <w:lvl w:ilvl="3" w:tentative="1">
+      <w:start w:val="1"/>
+      <w:numFmt w:val="decimal"/>
+      <w:lvlText w:val="%4."/>
+      <w:lvlJc w:val="left"/>
+      <w:pPr>
+        <w:tabs>
+          <w:tab w:val="num" w:pos="2880"/>
+        </w:tabs>
+        <w:ind w:left="2880" w:hanging="360"/>
+      </w:pPr>
+    </w:lvl>
+    <w:lvl w:ilvl="4" w:tentative="1">
+      <w:start w:val="1"/>
+      <w:numFmt w:val="decimal"/>
+      <w:lvlText w:val="%5."/>
+      <w:lvlJc w:val="left"/>
+      <w:pPr>
+        <w:tabs>
+          <w:tab w:val="num" w:pos="3600"/>
+        </w:tabs>
+        <w:ind w:left="3600" w:hanging="360"/>
+      </w:pPr>
+    </w:lvl>
+    <w:lvl w:ilvl="5" w:tentative="1">
+      <w:start w:val="1"/>
+      <w:numFmt w:val="decimal"/>
+      <w:lvlText w:val="%6."/>
+      <w:lvlJc w:val="left"/>
+      <w:pPr>
+        <w:tabs>
+          <w:tab w:val="num" w:pos="4320"/>
+        </w:tabs>
+        <w:ind w:left="4320" w:hanging="360"/>
+      </w:pPr>
+    </w:lvl>
+    <w:lvl w:ilvl="6" w:tentative="1">
+      <w:start w:val="1"/>
+      <w:numFmt w:val="decimal"/>
+      <w:lvlText w:val="%7."/>
+      <w:lvlJc w:val="left"/>
+      <w:pPr>
+        <w:tabs>
+          <w:tab w:val="num" w:pos="5040"/>
+        </w:tabs>
+        <w:ind w:left="5040" w:hanging="360"/>
+      </w:pPr>
+    </w:lvl>
+    <w:lvl w:ilvl="7" w:tentative="1">
+      <w:start w:val="1"/>
+      <w:numFmt w:val="decimal"/>
+      <w:lvlText w:val="%8."/>
+      <w:lvlJc w:val="left"/>
+      <w:pPr>
+        <w:tabs>
+          <w:tab w:val="num" w:pos="5760"/>
+        </w:tabs>
+        <w:ind w:left="5760" w:hanging="360"/>
+      </w:pPr>
+    </w:lvl>
+    <w:lvl w:ilvl="8" w:tentative="1">
+      <w:start w:val="1"/>
+      <w:numFmt w:val="decimal"/>
+      <w:lvlText w:val="%9."/>
+      <w:lvlJc w:val="left"/>
+      <w:pPr>
+        <w:tabs>
+          <w:tab w:val="num" w:pos="6480"/>
+        </w:tabs>
+        <w:ind w:left="6480" w:hanging="360"/>
+      </w:pPr>
+    </w:lvl>
+  </w:abstractNum>
+  <w:abstractNum w:abstractNumId="2" w15:restartNumberingAfterBreak="0">
+    <w:nsid w:val="07701681"/>
+    <w:multiLevelType w:val="multilevel"/>
+    <w:tmpl w:val="239436FA"/>
+    <w:lvl w:ilvl="0">
+      <w:start w:val="1"/>
+      <w:numFmt w:val="decimal"/>
+      <w:lvlText w:val="%1."/>
+      <w:lvlJc w:val="left"/>
+      <w:pPr>
+        <w:ind w:left="720" w:hanging="360"/>
+      </w:pPr>
+      <w:rPr>
+        <w:u w:val="none"/>
+      </w:rPr>
+    </w:lvl>
+    <w:lvl w:ilvl="1">
+      <w:start w:val="1"/>
+      <w:numFmt w:val="lowerLetter"/>
+      <w:lvlText w:val="%2."/>
+      <w:lvlJc w:val="left"/>
+      <w:pPr>
+        <w:ind w:left="1440" w:hanging="360"/>
+      </w:pPr>
+      <w:rPr>
+        <w:u w:val="none"/>
+      </w:rPr>
+    </w:lvl>
+    <w:lvl w:ilvl="2">
+      <w:start w:val="1"/>
+      <w:numFmt w:val="lowerRoman"/>
+      <w:lvlText w:val="%3."/>
+      <w:lvlJc w:val="right"/>
+      <w:pPr>
+        <w:ind w:left="2160" w:hanging="360"/>
+      </w:pPr>
+      <w:rPr>
+        <w:u w:val="none"/>
+      </w:rPr>
+    </w:lvl>
+    <w:lvl w:ilvl="3">
+      <w:start w:val="1"/>
+      <w:numFmt w:val="decimal"/>
+      <w:lvlText w:val="%4."/>
+      <w:lvlJc w:val="left"/>
+      <w:pPr>
+        <w:ind w:left="2880" w:hanging="360"/>
+      </w:pPr>
+      <w:rPr>
+        <w:u w:val="none"/>
+      </w:rPr>
+    </w:lvl>
+    <w:lvl w:ilvl="4">
+      <w:start w:val="1"/>
+      <w:numFmt w:val="lowerLetter"/>
+      <w:lvlText w:val="%5."/>
+      <w:lvlJc w:val="left"/>
+      <w:pPr>
+        <w:ind w:left="3600" w:hanging="360"/>
+      </w:pPr>
+      <w:rPr>
+        <w:u w:val="none"/>
+      </w:rPr>
+    </w:lvl>
+    <w:lvl w:ilvl="5">
+      <w:start w:val="1"/>
+      <w:numFmt w:val="lowerRoman"/>
+      <w:lvlText w:val="%6."/>
+      <w:lvlJc w:val="right"/>
+      <w:pPr>
+        <w:ind w:left="4320" w:hanging="360"/>
+      </w:pPr>
+      <w:rPr>
+        <w:u w:val="none"/>
+      </w:rPr>
+    </w:lvl>
+    <w:lvl w:ilvl="6">
+      <w:start w:val="1"/>
+      <w:numFmt w:val="decimal"/>
+      <w:lvlText w:val="%7."/>
+      <w:lvlJc w:val="left"/>
+      <w:pPr>
+        <w:ind w:left="5040" w:hanging="360"/>
+      </w:pPr>
+      <w:rPr>
+        <w:u w:val="none"/>
+      </w:rPr>
+    </w:lvl>
+    <w:lvl w:ilvl="7">
+      <w:start w:val="1"/>
+      <w:numFmt w:val="lowerLetter"/>
+      <w:lvlText w:val="%8."/>
+      <w:lvlJc w:val="left"/>
+      <w:pPr>
+        <w:ind w:left="5760" w:hanging="360"/>
+      </w:pPr>
+      <w:rPr>
+        <w:u w:val="none"/>
+      </w:rPr>
+    </w:lvl>
+    <w:lvl w:ilvl="8">
+      <w:start w:val="1"/>
+      <w:numFmt w:val="lowerRoman"/>
+      <w:lvlText w:val="%9."/>
+      <w:lvlJc w:val="right"/>
+      <w:pPr>
+        <w:ind w:left="6480" w:hanging="360"/>
+      </w:pPr>
+      <w:rPr>
+        <w:u w:val="none"/>
+      </w:rPr>
+    </w:lvl>
+  </w:abstractNum>
+  <w:abstractNum w:abstractNumId="3" w15:restartNumberingAfterBreak="0">
+    <w:nsid w:val="110A608C"/>
+    <w:multiLevelType w:val="multilevel"/>
+    <w:tmpl w:val="475C01A4"/>
+    <w:lvl w:ilvl="0">
+      <w:start w:val="1"/>
+      <w:numFmt w:val="decimal"/>
+      <w:lvlText w:val="%1."/>
+      <w:lvlJc w:val="left"/>
+      <w:pPr>
+        <w:tabs>
+          <w:tab w:val="num" w:pos="720"/>
+        </w:tabs>
+        <w:ind w:left="720" w:hanging="360"/>
+      </w:pPr>
+    </w:lvl>
+    <w:lvl w:ilvl="1">
+      <w:start w:val="1"/>
+      <w:numFmt w:val="bullet"/>
+      <w:lvlText w:val="o"/>
+      <w:lvlJc w:val="left"/>
+      <w:pPr>
+        <w:tabs>
+          <w:tab w:val="num" w:pos="1440"/>
+        </w:tabs>
+        <w:ind w:left="1440" w:hanging="360"/>
+      </w:pPr>
+      <w:rPr>
+        <w:rFonts w:ascii="Courier New" w:hAnsi="Courier New" w:hint="default"/>
+        <w:sz w:val="20"/>
+      </w:rPr>
+    </w:lvl>
+    <w:lvl w:ilvl="2">
+      <w:start w:val="1"/>
+      <w:numFmt w:val="bullet"/>
+      <w:lvlText w:val=""/>
+      <w:lvlJc w:val="left"/>
+      <w:pPr>
+        <w:tabs>
+          <w:tab w:val="num" w:pos="2160"/>
+        </w:tabs>
+        <w:ind w:left="2160" w:hanging="360"/>
+      </w:pPr>
+      <w:rPr>
+        <w:rFonts w:ascii="Wingdings" w:hAnsi="Wingdings" w:hint="default"/>
+        <w:sz w:val="20"/>
+      </w:rPr>
+    </w:lvl>
+    <w:lvl w:ilvl="3" w:tentative="1">
+      <w:start w:val="1"/>
+      <w:numFmt w:val="decimal"/>
+      <w:lvlText w:val="%4."/>
+      <w:lvlJc w:val="left"/>
+      <w:pPr>
+        <w:tabs>
+          <w:tab w:val="num" w:pos="2880"/>
+        </w:tabs>
+        <w:ind w:left="2880" w:hanging="360"/>
+      </w:pPr>
+    </w:lvl>
+    <w:lvl w:ilvl="4" w:tentative="1">
+      <w:start w:val="1"/>
+      <w:numFmt w:val="decimal"/>
+      <w:lvlText w:val="%5."/>
+      <w:lvlJc w:val="left"/>
+      <w:pPr>
+        <w:tabs>
+          <w:tab w:val="num" w:pos="3600"/>
+        </w:tabs>
+        <w:ind w:left="3600" w:hanging="360"/>
+      </w:pPr>
+    </w:lvl>
+    <w:lvl w:ilvl="5" w:tentative="1">
+      <w:start w:val="1"/>
+      <w:numFmt w:val="decimal"/>
+      <w:lvlText w:val="%6."/>
+      <w:lvlJc w:val="left"/>
+      <w:pPr>
+        <w:tabs>
+          <w:tab w:val="num" w:pos="4320"/>
+        </w:tabs>
+        <w:ind w:left="4320" w:hanging="360"/>
+      </w:pPr>
+    </w:lvl>
+    <w:lvl w:ilvl="6" w:tentative="1">
+      <w:start w:val="1"/>
+      <w:numFmt w:val="decimal"/>
+      <w:lvlText w:val="%7."/>
+      <w:lvlJc w:val="left"/>
+      <w:pPr>
+        <w:tabs>
+          <w:tab w:val="num" w:pos="5040"/>
+        </w:tabs>
+        <w:ind w:left="5040" w:hanging="360"/>
+      </w:pPr>
+    </w:lvl>
+    <w:lvl w:ilvl="7" w:tentative="1">
+      <w:start w:val="1"/>
+      <w:numFmt w:val="decimal"/>
+      <w:lvlText w:val="%8."/>
+      <w:lvlJc w:val="left"/>
+      <w:pPr>
+        <w:tabs>
+          <w:tab w:val="num" w:pos="5760"/>
+        </w:tabs>
+        <w:ind w:left="5760" w:hanging="360"/>
+      </w:pPr>
+    </w:lvl>
+    <w:lvl w:ilvl="8" w:tentative="1">
+      <w:start w:val="1"/>
+      <w:numFmt w:val="decimal"/>
+      <w:lvlText w:val="%9."/>
+      <w:lvlJc w:val="left"/>
+      <w:pPr>
+        <w:tabs>
+          <w:tab w:val="num" w:pos="6480"/>
+        </w:tabs>
+        <w:ind w:left="6480" w:hanging="360"/>
+      </w:pPr>
+    </w:lvl>
+  </w:abstractNum>
+  <w:abstractNum w:abstractNumId="4" w15:restartNumberingAfterBreak="0">
+    <w:nsid w:val="3EE33CA4"/>
+    <w:multiLevelType w:val="multilevel"/>
+    <w:tmpl w:val="65EEE2F2"/>
+    <w:lvl w:ilvl="0">
+      <w:start w:val="1"/>
+      <w:numFmt w:val="decimal"/>
+      <w:lvlText w:val="%1."/>
+      <w:lvlJc w:val="left"/>
+      <w:pPr>
+        <w:tabs>
+          <w:tab w:val="num" w:pos="720"/>
+        </w:tabs>
+        <w:ind w:left="720" w:hanging="360"/>
+      </w:pPr>
+    </w:lvl>
+    <w:lvl w:ilvl="1">
+      <w:start w:val="1"/>
+      <w:numFmt w:val="bullet"/>
+      <w:lvlText w:val="o"/>
+      <w:lvlJc w:val="left"/>
+      <w:pPr>
+        <w:tabs>
+          <w:tab w:val="num" w:pos="1440"/>
+        </w:tabs>
+        <w:ind w:left="1440" w:hanging="360"/>
+      </w:pPr>
+      <w:rPr>
+        <w:rFonts w:ascii="Courier New" w:hAnsi="Courier New" w:hint="default"/>
+        <w:sz w:val="20"/>
+      </w:rPr>
+    </w:lvl>
+    <w:lvl w:ilvl="2" w:tentative="1">
+      <w:start w:val="1"/>
+      <w:numFmt w:val="decimal"/>
+      <w:lvlText w:val="%3."/>
+      <w:lvlJc w:val="left"/>
+      <w:pPr>
+        <w:tabs>
+          <w:tab w:val="num" w:pos="2160"/>
+        </w:tabs>
+        <w:ind w:left="2160" w:hanging="360"/>
+      </w:pPr>
+    </w:lvl>
+    <w:lvl w:ilvl="3" w:tentative="1">
+      <w:start w:val="1"/>
+      <w:numFmt w:val="decimal"/>
+      <w:lvlText w:val="%4."/>
+      <w:lvlJc w:val="left"/>
+      <w:pPr>
+        <w:tabs>
+          <w:tab w:val="num" w:pos="2880"/>
+        </w:tabs>
+        <w:ind w:left="2880" w:hanging="360"/>
+      </w:pPr>
+    </w:lvl>
+    <w:lvl w:ilvl="4" w:tentative="1">
+      <w:start w:val="1"/>
+      <w:numFmt w:val="decimal"/>
+      <w:lvlText w:val="%5."/>
+      <w:lvlJc w:val="left"/>
+      <w:pPr>
+        <w:tabs>
+          <w:tab w:val="num" w:pos="3600"/>
+        </w:tabs>
+        <w:ind w:left="3600" w:hanging="360"/>
+      </w:pPr>
+    </w:lvl>
+    <w:lvl w:ilvl="5" w:tentative="1">
+      <w:start w:val="1"/>
+      <w:numFmt w:val="decimal"/>
+      <w:lvlText w:val="%6."/>
+      <w:lvlJc w:val="left"/>
+      <w:pPr>
+        <w:tabs>
+          <w:tab w:val="num" w:pos="4320"/>
+        </w:tabs>
+        <w:ind w:left="4320" w:hanging="360"/>
+      </w:pPr>
+    </w:lvl>
+    <w:lvl w:ilvl="6" w:tentative="1">
+      <w:start w:val="1"/>
+      <w:numFmt w:val="decimal"/>
+      <w:lvlText w:val="%7."/>
+      <w:lvlJc w:val="left"/>
+      <w:pPr>
+        <w:tabs>
+          <w:tab w:val="num" w:pos="5040"/>
+        </w:tabs>
+        <w:ind w:left="5040" w:hanging="360"/>
+      </w:pPr>
+    </w:lvl>
+    <w:lvl w:ilvl="7" w:tentative="1">
+      <w:start w:val="1"/>
+      <w:numFmt w:val="decimal"/>
+      <w:lvlText w:val="%8."/>
+      <w:lvlJc w:val="left"/>
+      <w:pPr>
+        <w:tabs>
+          <w:tab w:val="num" w:pos="5760"/>
+        </w:tabs>
+        <w:ind w:left="5760" w:hanging="360"/>
+      </w:pPr>
+    </w:lvl>
+    <w:lvl w:ilvl="8" w:tentative="1">
+      <w:start w:val="1"/>
+      <w:numFmt w:val="decimal"/>
+      <w:lvlText w:val="%9."/>
+      <w:lvlJc w:val="left"/>
+      <w:pPr>
+        <w:tabs>
+          <w:tab w:val="num" w:pos="6480"/>
+        </w:tabs>
+        <w:ind w:left="6480" w:hanging="360"/>
+      </w:pPr>
+    </w:lvl>
+  </w:abstractNum>
+  <w:abstractNum w:abstractNumId="5" w15:restartNumberingAfterBreak="0">
+    <w:nsid w:val="40082AD6"/>
+    <w:multiLevelType w:val="multilevel"/>
+    <w:tmpl w:val="3F6EE208"/>
     <w:lvl w:ilvl="0">
       <w:start w:val="1"/>
       <w:numFmt w:val="bullet"/>
@@ -755,8 +4257,523 @@
       </w:rPr>
     </w:lvl>
   </w:abstractNum>
-  <w:num w:numId="1" w16cid:durableId="839194784">
+  <w:abstractNum w:abstractNumId="6" w15:restartNumberingAfterBreak="0">
+    <w:nsid w:val="54F15B9C"/>
+    <w:multiLevelType w:val="multilevel"/>
+    <w:tmpl w:val="6AEAF83C"/>
+    <w:lvl w:ilvl="0">
+      <w:start w:val="1"/>
+      <w:numFmt w:val="bullet"/>
+      <w:lvlText w:val=""/>
+      <w:lvlJc w:val="left"/>
+      <w:pPr>
+        <w:tabs>
+          <w:tab w:val="num" w:pos="720"/>
+        </w:tabs>
+        <w:ind w:left="720" w:hanging="360"/>
+      </w:pPr>
+      <w:rPr>
+        <w:rFonts w:ascii="Symbol" w:hAnsi="Symbol" w:hint="default"/>
+        <w:sz w:val="20"/>
+      </w:rPr>
+    </w:lvl>
+    <w:lvl w:ilvl="1" w:tentative="1">
+      <w:start w:val="1"/>
+      <w:numFmt w:val="bullet"/>
+      <w:lvlText w:val="o"/>
+      <w:lvlJc w:val="left"/>
+      <w:pPr>
+        <w:tabs>
+          <w:tab w:val="num" w:pos="1440"/>
+        </w:tabs>
+        <w:ind w:left="1440" w:hanging="360"/>
+      </w:pPr>
+      <w:rPr>
+        <w:rFonts w:ascii="Courier New" w:hAnsi="Courier New" w:hint="default"/>
+        <w:sz w:val="20"/>
+      </w:rPr>
+    </w:lvl>
+    <w:lvl w:ilvl="2" w:tentative="1">
+      <w:start w:val="1"/>
+      <w:numFmt w:val="bullet"/>
+      <w:lvlText w:val=""/>
+      <w:lvlJc w:val="left"/>
+      <w:pPr>
+        <w:tabs>
+          <w:tab w:val="num" w:pos="2160"/>
+        </w:tabs>
+        <w:ind w:left="2160" w:hanging="360"/>
+      </w:pPr>
+      <w:rPr>
+        <w:rFonts w:ascii="Wingdings" w:hAnsi="Wingdings" w:hint="default"/>
+        <w:sz w:val="20"/>
+      </w:rPr>
+    </w:lvl>
+    <w:lvl w:ilvl="3" w:tentative="1">
+      <w:start w:val="1"/>
+      <w:numFmt w:val="bullet"/>
+      <w:lvlText w:val=""/>
+      <w:lvlJc w:val="left"/>
+      <w:pPr>
+        <w:tabs>
+          <w:tab w:val="num" w:pos="2880"/>
+        </w:tabs>
+        <w:ind w:left="2880" w:hanging="360"/>
+      </w:pPr>
+      <w:rPr>
+        <w:rFonts w:ascii="Wingdings" w:hAnsi="Wingdings" w:hint="default"/>
+        <w:sz w:val="20"/>
+      </w:rPr>
+    </w:lvl>
+    <w:lvl w:ilvl="4" w:tentative="1">
+      <w:start w:val="1"/>
+      <w:numFmt w:val="bullet"/>
+      <w:lvlText w:val=""/>
+      <w:lvlJc w:val="left"/>
+      <w:pPr>
+        <w:tabs>
+          <w:tab w:val="num" w:pos="3600"/>
+        </w:tabs>
+        <w:ind w:left="3600" w:hanging="360"/>
+      </w:pPr>
+      <w:rPr>
+        <w:rFonts w:ascii="Wingdings" w:hAnsi="Wingdings" w:hint="default"/>
+        <w:sz w:val="20"/>
+      </w:rPr>
+    </w:lvl>
+    <w:lvl w:ilvl="5" w:tentative="1">
+      <w:start w:val="1"/>
+      <w:numFmt w:val="bullet"/>
+      <w:lvlText w:val=""/>
+      <w:lvlJc w:val="left"/>
+      <w:pPr>
+        <w:tabs>
+          <w:tab w:val="num" w:pos="4320"/>
+        </w:tabs>
+        <w:ind w:left="4320" w:hanging="360"/>
+      </w:pPr>
+      <w:rPr>
+        <w:rFonts w:ascii="Wingdings" w:hAnsi="Wingdings" w:hint="default"/>
+        <w:sz w:val="20"/>
+      </w:rPr>
+    </w:lvl>
+    <w:lvl w:ilvl="6" w:tentative="1">
+      <w:start w:val="1"/>
+      <w:numFmt w:val="bullet"/>
+      <w:lvlText w:val=""/>
+      <w:lvlJc w:val="left"/>
+      <w:pPr>
+        <w:tabs>
+          <w:tab w:val="num" w:pos="5040"/>
+        </w:tabs>
+        <w:ind w:left="5040" w:hanging="360"/>
+      </w:pPr>
+      <w:rPr>
+        <w:rFonts w:ascii="Wingdings" w:hAnsi="Wingdings" w:hint="default"/>
+        <w:sz w:val="20"/>
+      </w:rPr>
+    </w:lvl>
+    <w:lvl w:ilvl="7" w:tentative="1">
+      <w:start w:val="1"/>
+      <w:numFmt w:val="bullet"/>
+      <w:lvlText w:val=""/>
+      <w:lvlJc w:val="left"/>
+      <w:pPr>
+        <w:tabs>
+          <w:tab w:val="num" w:pos="5760"/>
+        </w:tabs>
+        <w:ind w:left="5760" w:hanging="360"/>
+      </w:pPr>
+      <w:rPr>
+        <w:rFonts w:ascii="Wingdings" w:hAnsi="Wingdings" w:hint="default"/>
+        <w:sz w:val="20"/>
+      </w:rPr>
+    </w:lvl>
+    <w:lvl w:ilvl="8" w:tentative="1">
+      <w:start w:val="1"/>
+      <w:numFmt w:val="bullet"/>
+      <w:lvlText w:val=""/>
+      <w:lvlJc w:val="left"/>
+      <w:pPr>
+        <w:tabs>
+          <w:tab w:val="num" w:pos="6480"/>
+        </w:tabs>
+        <w:ind w:left="6480" w:hanging="360"/>
+      </w:pPr>
+      <w:rPr>
+        <w:rFonts w:ascii="Wingdings" w:hAnsi="Wingdings" w:hint="default"/>
+        <w:sz w:val="20"/>
+      </w:rPr>
+    </w:lvl>
+  </w:abstractNum>
+  <w:abstractNum w:abstractNumId="7" w15:restartNumberingAfterBreak="0">
+    <w:nsid w:val="5AAB153E"/>
+    <w:multiLevelType w:val="multilevel"/>
+    <w:tmpl w:val="244840F2"/>
+    <w:lvl w:ilvl="0">
+      <w:start w:val="1"/>
+      <w:numFmt w:val="decimal"/>
+      <w:lvlText w:val="%1."/>
+      <w:lvlJc w:val="left"/>
+      <w:pPr>
+        <w:tabs>
+          <w:tab w:val="num" w:pos="720"/>
+        </w:tabs>
+        <w:ind w:left="720" w:hanging="360"/>
+      </w:pPr>
+    </w:lvl>
+    <w:lvl w:ilvl="1" w:tentative="1">
+      <w:start w:val="1"/>
+      <w:numFmt w:val="decimal"/>
+      <w:lvlText w:val="%2."/>
+      <w:lvlJc w:val="left"/>
+      <w:pPr>
+        <w:tabs>
+          <w:tab w:val="num" w:pos="1440"/>
+        </w:tabs>
+        <w:ind w:left="1440" w:hanging="360"/>
+      </w:pPr>
+    </w:lvl>
+    <w:lvl w:ilvl="2" w:tentative="1">
+      <w:start w:val="1"/>
+      <w:numFmt w:val="decimal"/>
+      <w:lvlText w:val="%3."/>
+      <w:lvlJc w:val="left"/>
+      <w:pPr>
+        <w:tabs>
+          <w:tab w:val="num" w:pos="2160"/>
+        </w:tabs>
+        <w:ind w:left="2160" w:hanging="360"/>
+      </w:pPr>
+    </w:lvl>
+    <w:lvl w:ilvl="3" w:tentative="1">
+      <w:start w:val="1"/>
+      <w:numFmt w:val="decimal"/>
+      <w:lvlText w:val="%4."/>
+      <w:lvlJc w:val="left"/>
+      <w:pPr>
+        <w:tabs>
+          <w:tab w:val="num" w:pos="2880"/>
+        </w:tabs>
+        <w:ind w:left="2880" w:hanging="360"/>
+      </w:pPr>
+    </w:lvl>
+    <w:lvl w:ilvl="4" w:tentative="1">
+      <w:start w:val="1"/>
+      <w:numFmt w:val="decimal"/>
+      <w:lvlText w:val="%5."/>
+      <w:lvlJc w:val="left"/>
+      <w:pPr>
+        <w:tabs>
+          <w:tab w:val="num" w:pos="3600"/>
+        </w:tabs>
+        <w:ind w:left="3600" w:hanging="360"/>
+      </w:pPr>
+    </w:lvl>
+    <w:lvl w:ilvl="5" w:tentative="1">
+      <w:start w:val="1"/>
+      <w:numFmt w:val="decimal"/>
+      <w:lvlText w:val="%6."/>
+      <w:lvlJc w:val="left"/>
+      <w:pPr>
+        <w:tabs>
+          <w:tab w:val="num" w:pos="4320"/>
+        </w:tabs>
+        <w:ind w:left="4320" w:hanging="360"/>
+      </w:pPr>
+    </w:lvl>
+    <w:lvl w:ilvl="6" w:tentative="1">
+      <w:start w:val="1"/>
+      <w:numFmt w:val="decimal"/>
+      <w:lvlText w:val="%7."/>
+      <w:lvlJc w:val="left"/>
+      <w:pPr>
+        <w:tabs>
+          <w:tab w:val="num" w:pos="5040"/>
+        </w:tabs>
+        <w:ind w:left="5040" w:hanging="360"/>
+      </w:pPr>
+    </w:lvl>
+    <w:lvl w:ilvl="7" w:tentative="1">
+      <w:start w:val="1"/>
+      <w:numFmt w:val="decimal"/>
+      <w:lvlText w:val="%8."/>
+      <w:lvlJc w:val="left"/>
+      <w:pPr>
+        <w:tabs>
+          <w:tab w:val="num" w:pos="5760"/>
+        </w:tabs>
+        <w:ind w:left="5760" w:hanging="360"/>
+      </w:pPr>
+    </w:lvl>
+    <w:lvl w:ilvl="8" w:tentative="1">
+      <w:start w:val="1"/>
+      <w:numFmt w:val="decimal"/>
+      <w:lvlText w:val="%9."/>
+      <w:lvlJc w:val="left"/>
+      <w:pPr>
+        <w:tabs>
+          <w:tab w:val="num" w:pos="6480"/>
+        </w:tabs>
+        <w:ind w:left="6480" w:hanging="360"/>
+      </w:pPr>
+    </w:lvl>
+  </w:abstractNum>
+  <w:abstractNum w:abstractNumId="8" w15:restartNumberingAfterBreak="0">
+    <w:nsid w:val="78B32E9A"/>
+    <w:multiLevelType w:val="multilevel"/>
+    <w:tmpl w:val="2B78DFA4"/>
+    <w:lvl w:ilvl="0">
+      <w:start w:val="1"/>
+      <w:numFmt w:val="decimal"/>
+      <w:lvlText w:val="%1."/>
+      <w:lvlJc w:val="left"/>
+      <w:pPr>
+        <w:ind w:left="720" w:hanging="360"/>
+      </w:pPr>
+      <w:rPr>
+        <w:u w:val="none"/>
+      </w:rPr>
+    </w:lvl>
+    <w:lvl w:ilvl="1">
+      <w:start w:val="1"/>
+      <w:numFmt w:val="lowerLetter"/>
+      <w:lvlText w:val="%2."/>
+      <w:lvlJc w:val="left"/>
+      <w:pPr>
+        <w:ind w:left="1440" w:hanging="360"/>
+      </w:pPr>
+      <w:rPr>
+        <w:u w:val="none"/>
+      </w:rPr>
+    </w:lvl>
+    <w:lvl w:ilvl="2">
+      <w:start w:val="1"/>
+      <w:numFmt w:val="lowerRoman"/>
+      <w:lvlText w:val="%3."/>
+      <w:lvlJc w:val="right"/>
+      <w:pPr>
+        <w:ind w:left="2160" w:hanging="360"/>
+      </w:pPr>
+      <w:rPr>
+        <w:u w:val="none"/>
+      </w:rPr>
+    </w:lvl>
+    <w:lvl w:ilvl="3">
+      <w:start w:val="1"/>
+      <w:numFmt w:val="decimal"/>
+      <w:lvlText w:val="%4."/>
+      <w:lvlJc w:val="left"/>
+      <w:pPr>
+        <w:ind w:left="2880" w:hanging="360"/>
+      </w:pPr>
+      <w:rPr>
+        <w:u w:val="none"/>
+      </w:rPr>
+    </w:lvl>
+    <w:lvl w:ilvl="4">
+      <w:start w:val="1"/>
+      <w:numFmt w:val="lowerLetter"/>
+      <w:lvlText w:val="%5."/>
+      <w:lvlJc w:val="left"/>
+      <w:pPr>
+        <w:ind w:left="3600" w:hanging="360"/>
+      </w:pPr>
+      <w:rPr>
+        <w:u w:val="none"/>
+      </w:rPr>
+    </w:lvl>
+    <w:lvl w:ilvl="5">
+      <w:start w:val="1"/>
+      <w:numFmt w:val="lowerRoman"/>
+      <w:lvlText w:val="%6."/>
+      <w:lvlJc w:val="right"/>
+      <w:pPr>
+        <w:ind w:left="4320" w:hanging="360"/>
+      </w:pPr>
+      <w:rPr>
+        <w:u w:val="none"/>
+      </w:rPr>
+    </w:lvl>
+    <w:lvl w:ilvl="6">
+      <w:start w:val="1"/>
+      <w:numFmt w:val="decimal"/>
+      <w:lvlText w:val="%7."/>
+      <w:lvlJc w:val="left"/>
+      <w:pPr>
+        <w:ind w:left="5040" w:hanging="360"/>
+      </w:pPr>
+      <w:rPr>
+        <w:u w:val="none"/>
+      </w:rPr>
+    </w:lvl>
+    <w:lvl w:ilvl="7">
+      <w:start w:val="1"/>
+      <w:numFmt w:val="lowerLetter"/>
+      <w:lvlText w:val="%8."/>
+      <w:lvlJc w:val="left"/>
+      <w:pPr>
+        <w:ind w:left="5760" w:hanging="360"/>
+      </w:pPr>
+      <w:rPr>
+        <w:u w:val="none"/>
+      </w:rPr>
+    </w:lvl>
+    <w:lvl w:ilvl="8">
+      <w:start w:val="1"/>
+      <w:numFmt w:val="lowerRoman"/>
+      <w:lvlText w:val="%9."/>
+      <w:lvlJc w:val="right"/>
+      <w:pPr>
+        <w:ind w:left="6480" w:hanging="360"/>
+      </w:pPr>
+      <w:rPr>
+        <w:u w:val="none"/>
+      </w:rPr>
+    </w:lvl>
+  </w:abstractNum>
+  <w:abstractNum w:abstractNumId="9" w15:restartNumberingAfterBreak="0">
+    <w:nsid w:val="79AF01E6"/>
+    <w:multiLevelType w:val="multilevel"/>
+    <w:tmpl w:val="E2E2A854"/>
+    <w:lvl w:ilvl="0">
+      <w:start w:val="1"/>
+      <w:numFmt w:val="decimal"/>
+      <w:lvlText w:val="%1."/>
+      <w:lvlJc w:val="left"/>
+      <w:pPr>
+        <w:ind w:left="720" w:hanging="360"/>
+      </w:pPr>
+      <w:rPr>
+        <w:u w:val="none"/>
+      </w:rPr>
+    </w:lvl>
+    <w:lvl w:ilvl="1">
+      <w:start w:val="1"/>
+      <w:numFmt w:val="lowerLetter"/>
+      <w:lvlText w:val="%2."/>
+      <w:lvlJc w:val="left"/>
+      <w:pPr>
+        <w:ind w:left="1440" w:hanging="360"/>
+      </w:pPr>
+      <w:rPr>
+        <w:u w:val="none"/>
+      </w:rPr>
+    </w:lvl>
+    <w:lvl w:ilvl="2">
+      <w:start w:val="1"/>
+      <w:numFmt w:val="lowerRoman"/>
+      <w:lvlText w:val="%3."/>
+      <w:lvlJc w:val="right"/>
+      <w:pPr>
+        <w:ind w:left="2160" w:hanging="360"/>
+      </w:pPr>
+      <w:rPr>
+        <w:u w:val="none"/>
+      </w:rPr>
+    </w:lvl>
+    <w:lvl w:ilvl="3">
+      <w:start w:val="1"/>
+      <w:numFmt w:val="decimal"/>
+      <w:lvlText w:val="%4."/>
+      <w:lvlJc w:val="left"/>
+      <w:pPr>
+        <w:ind w:left="2880" w:hanging="360"/>
+      </w:pPr>
+      <w:rPr>
+        <w:u w:val="none"/>
+      </w:rPr>
+    </w:lvl>
+    <w:lvl w:ilvl="4">
+      <w:start w:val="1"/>
+      <w:numFmt w:val="lowerLetter"/>
+      <w:lvlText w:val="%5."/>
+      <w:lvlJc w:val="left"/>
+      <w:pPr>
+        <w:ind w:left="3600" w:hanging="360"/>
+      </w:pPr>
+      <w:rPr>
+        <w:u w:val="none"/>
+      </w:rPr>
+    </w:lvl>
+    <w:lvl w:ilvl="5">
+      <w:start w:val="1"/>
+      <w:numFmt w:val="lowerRoman"/>
+      <w:lvlText w:val="%6."/>
+      <w:lvlJc w:val="right"/>
+      <w:pPr>
+        <w:ind w:left="4320" w:hanging="360"/>
+      </w:pPr>
+      <w:rPr>
+        <w:u w:val="none"/>
+      </w:rPr>
+    </w:lvl>
+    <w:lvl w:ilvl="6">
+      <w:start w:val="1"/>
+      <w:numFmt w:val="decimal"/>
+      <w:lvlText w:val="%7."/>
+      <w:lvlJc w:val="left"/>
+      <w:pPr>
+        <w:ind w:left="5040" w:hanging="360"/>
+      </w:pPr>
+      <w:rPr>
+        <w:u w:val="none"/>
+      </w:rPr>
+    </w:lvl>
+    <w:lvl w:ilvl="7">
+      <w:start w:val="1"/>
+      <w:numFmt w:val="lowerLetter"/>
+      <w:lvlText w:val="%8."/>
+      <w:lvlJc w:val="left"/>
+      <w:pPr>
+        <w:ind w:left="5760" w:hanging="360"/>
+      </w:pPr>
+      <w:rPr>
+        <w:u w:val="none"/>
+      </w:rPr>
+    </w:lvl>
+    <w:lvl w:ilvl="8">
+      <w:start w:val="1"/>
+      <w:numFmt w:val="lowerRoman"/>
+      <w:lvlText w:val="%9."/>
+      <w:lvlJc w:val="right"/>
+      <w:pPr>
+        <w:ind w:left="6480" w:hanging="360"/>
+      </w:pPr>
+      <w:rPr>
+        <w:u w:val="none"/>
+      </w:rPr>
+    </w:lvl>
+  </w:abstractNum>
+  <w:num w:numId="1" w16cid:durableId="1120220186">
+    <w:abstractNumId w:val="5"/>
+  </w:num>
+  <w:num w:numId="2" w16cid:durableId="1385714586">
+    <w:abstractNumId w:val="6"/>
+  </w:num>
+  <w:num w:numId="3" w16cid:durableId="182593979">
     <w:abstractNumId w:val="0"/>
+  </w:num>
+  <w:num w:numId="4" w16cid:durableId="1511526889">
+    <w:abstractNumId w:val="2"/>
+  </w:num>
+  <w:num w:numId="5" w16cid:durableId="153881602">
+    <w:abstractNumId w:val="8"/>
+  </w:num>
+  <w:num w:numId="6" w16cid:durableId="716583510">
+    <w:abstractNumId w:val="9"/>
+  </w:num>
+  <w:num w:numId="7" w16cid:durableId="45036743">
+    <w:abstractNumId w:val="4"/>
+  </w:num>
+  <w:num w:numId="8" w16cid:durableId="1660647398">
+    <w:abstractNumId w:val="1"/>
+  </w:num>
+  <w:num w:numId="9" w16cid:durableId="411894258">
+    <w:abstractNumId w:val="3"/>
+  </w:num>
+  <w:num w:numId="10" w16cid:durableId="1760171511">
+    <w:abstractNumId w:val="7"/>
   </w:num>
 </w:numbering>
 </file>
@@ -1182,7 +5199,6 @@
     <w:basedOn w:val="Normal"/>
     <w:next w:val="Normal"/>
     <w:uiPriority w:val="9"/>
-    <w:semiHidden/>
     <w:unhideWhenUsed/>
     <w:qFormat/>
     <w:pPr>
@@ -1276,7 +5292,6 @@
   <w:style w:type="character" w:default="1" w:styleId="Fuentedeprrafopredeter">
     <w:name w:val="Default Paragraph Font"/>
     <w:uiPriority w:val="1"/>
-    <w:semiHidden/>
     <w:unhideWhenUsed/>
   </w:style>
   <w:style w:type="table" w:default="1" w:styleId="Tablanormal">
@@ -1342,6 +5357,40 @@
       <w:color w:val="666666"/>
       <w:sz w:val="30"/>
       <w:szCs w:val="30"/>
+    </w:rPr>
+  </w:style>
+  <w:style w:type="paragraph" w:styleId="NormalWeb">
+    <w:name w:val="Normal (Web)"/>
+    <w:basedOn w:val="Normal"/>
+    <w:uiPriority w:val="99"/>
+    <w:unhideWhenUsed/>
+    <w:rsid w:val="003E437F"/>
+    <w:pPr>
+      <w:spacing w:before="100" w:beforeAutospacing="1" w:after="100" w:afterAutospacing="1" w:line="240" w:lineRule="auto"/>
+    </w:pPr>
+    <w:rPr>
+      <w:rFonts w:ascii="Times New Roman" w:eastAsia="Times New Roman" w:hAnsi="Times New Roman" w:cs="Times New Roman"/>
+      <w:sz w:val="24"/>
+      <w:szCs w:val="24"/>
+      <w:lang w:val="es-AR"/>
+    </w:rPr>
+  </w:style>
+  <w:style w:type="character" w:customStyle="1" w:styleId="math-inline">
+    <w:name w:val="math-inline"/>
+    <w:basedOn w:val="Fuentedeprrafopredeter"/>
+    <w:rsid w:val="003E437F"/>
+  </w:style>
+  <w:style w:type="character" w:styleId="CdigoHTML">
+    <w:name w:val="HTML Code"/>
+    <w:basedOn w:val="Fuentedeprrafopredeter"/>
+    <w:uiPriority w:val="99"/>
+    <w:semiHidden/>
+    <w:unhideWhenUsed/>
+    <w:rsid w:val="003E437F"/>
+    <w:rPr>
+      <w:rFonts w:ascii="Courier New" w:eastAsia="Times New Roman" w:hAnsi="Courier New" w:cs="Courier New"/>
+      <w:sz w:val="20"/>
+      <w:szCs w:val="20"/>
     </w:rPr>
   </w:style>
 </w:styles>

</xml_diff>

<commit_message>
Informe actualizado con legajos
</commit_message>
<xml_diff>
--- a/Informe PDI.docx
+++ b/Informe PDI.docx
@@ -365,11 +365,10 @@
       <w:pPr>
         <w:numPr>
           <w:ilvl w:val="0"/>
-          <w:numId w:val="1"/>
+          <w:numId w:val="11"/>
         </w:numPr>
         <w:spacing w:line="240" w:lineRule="auto"/>
         <w:rPr>
-          <w:rFonts w:ascii="Times New Roman" w:eastAsia="Times New Roman" w:hAnsi="Times New Roman" w:cs="Times New Roman"/>
           <w:sz w:val="24"/>
           <w:szCs w:val="24"/>
         </w:rPr>
@@ -379,18 +378,17 @@
           <w:sz w:val="24"/>
           <w:szCs w:val="24"/>
         </w:rPr>
-        <w:t>CORRADINI, JULIO</w:t>
+        <w:t>CORRADINI, JULIO - Legajo: C-7525/6</w:t>
       </w:r>
     </w:p>
     <w:p>
       <w:pPr>
         <w:numPr>
           <w:ilvl w:val="0"/>
-          <w:numId w:val="1"/>
+          <w:numId w:val="11"/>
         </w:numPr>
         <w:spacing w:line="240" w:lineRule="auto"/>
         <w:rPr>
-          <w:rFonts w:ascii="Times New Roman" w:eastAsia="Times New Roman" w:hAnsi="Times New Roman" w:cs="Times New Roman"/>
           <w:sz w:val="24"/>
           <w:szCs w:val="24"/>
         </w:rPr>
@@ -400,18 +398,17 @@
           <w:sz w:val="24"/>
           <w:szCs w:val="24"/>
         </w:rPr>
-        <w:t>LEÓN, ESTEBAN</w:t>
+        <w:t>LEÓN, ESTEBAN - Legajo: L-3413/4</w:t>
       </w:r>
     </w:p>
     <w:p>
       <w:pPr>
         <w:numPr>
           <w:ilvl w:val="0"/>
-          <w:numId w:val="1"/>
+          <w:numId w:val="11"/>
         </w:numPr>
         <w:spacing w:line="240" w:lineRule="auto"/>
         <w:rPr>
-          <w:rFonts w:ascii="Times New Roman" w:eastAsia="Times New Roman" w:hAnsi="Times New Roman" w:cs="Times New Roman"/>
           <w:sz w:val="24"/>
           <w:szCs w:val="24"/>
         </w:rPr>
@@ -421,14 +418,14 @@
           <w:sz w:val="24"/>
           <w:szCs w:val="24"/>
         </w:rPr>
-        <w:t>SAAD, JUAN MANUEL</w:t>
+        <w:t>SAAD, JUAN MANUEL - Legajo: S-5803/3</w:t>
       </w:r>
     </w:p>
     <w:p>
       <w:pPr>
         <w:numPr>
           <w:ilvl w:val="0"/>
-          <w:numId w:val="1"/>
+          <w:numId w:val="11"/>
         </w:numPr>
         <w:spacing w:line="240" w:lineRule="auto"/>
         <w:rPr>
@@ -441,7 +438,23 @@
           <w:sz w:val="24"/>
           <w:szCs w:val="24"/>
         </w:rPr>
-        <w:t>ZIMMER, FEDERICO</w:t>
+        <w:t xml:space="preserve">ZIMMER, FEDERICO - </w:t>
+      </w:r>
+      <w:proofErr w:type="gramStart"/>
+      <w:r>
+        <w:rPr>
+          <w:sz w:val="24"/>
+          <w:szCs w:val="24"/>
+        </w:rPr>
+        <w:t>Legajo:Z</w:t>
+      </w:r>
+      <w:proofErr w:type="gramEnd"/>
+      <w:r>
+        <w:rPr>
+          <w:sz w:val="24"/>
+          <w:szCs w:val="24"/>
+        </w:rPr>
+        <w:t>-1239/4</w:t>
       </w:r>
     </w:p>
     <w:p>
@@ -1802,13 +1815,7 @@
         <w:t xml:space="preserve">En consecuencia, </w:t>
       </w:r>
       <w:r>
-        <w:t xml:space="preserve">algunas de las figuras escondidas con mayor superficie no </w:t>
-      </w:r>
-      <w:r>
-        <w:t>se muestran</w:t>
-      </w:r>
-      <w:r>
-        <w:t xml:space="preserve"> completamente uniformes</w:t>
+        <w:t>algunas de las figuras escondidas con mayor superficie no se muestran completamente uniformes</w:t>
       </w:r>
       <w:r>
         <w:t>.</w:t>
@@ -3136,7 +3143,7 @@
           <w:lang w:val="es-AR"/>
         </w:rPr>
         <w:drawing>
-          <wp:inline distT="0" distB="0" distL="0" distR="0" wp14:anchorId="71DABC3A" wp14:editId="72C70C67">
+          <wp:inline distT="0" distB="0" distL="0" distR="0" wp14:anchorId="71DABC3A" wp14:editId="547F2478">
             <wp:extent cx="5733415" cy="600710"/>
             <wp:effectExtent l="0" t="0" r="635" b="8890"/>
             <wp:docPr id="191616407" name="Imagen 6"/>
@@ -4258,6 +4265,119 @@
     </w:lvl>
   </w:abstractNum>
   <w:abstractNum w:abstractNumId="6" w15:restartNumberingAfterBreak="0">
+    <w:nsid w:val="424E6C3F"/>
+    <w:multiLevelType w:val="multilevel"/>
+    <w:tmpl w:val="0B6A51B6"/>
+    <w:lvl w:ilvl="0">
+      <w:start w:val="1"/>
+      <w:numFmt w:val="bullet"/>
+      <w:lvlText w:val="●"/>
+      <w:lvlJc w:val="left"/>
+      <w:pPr>
+        <w:ind w:left="720" w:hanging="360"/>
+      </w:pPr>
+      <w:rPr>
+        <w:u w:val="none"/>
+      </w:rPr>
+    </w:lvl>
+    <w:lvl w:ilvl="1">
+      <w:start w:val="1"/>
+      <w:numFmt w:val="bullet"/>
+      <w:lvlText w:val="o"/>
+      <w:lvlJc w:val="left"/>
+      <w:pPr>
+        <w:ind w:left="1440" w:hanging="360"/>
+      </w:pPr>
+      <w:rPr>
+        <w:u w:val="none"/>
+      </w:rPr>
+    </w:lvl>
+    <w:lvl w:ilvl="2">
+      <w:start w:val="1"/>
+      <w:numFmt w:val="bullet"/>
+      <w:lvlText w:val="▪"/>
+      <w:lvlJc w:val="left"/>
+      <w:pPr>
+        <w:ind w:left="2160" w:hanging="360"/>
+      </w:pPr>
+      <w:rPr>
+        <w:u w:val="none"/>
+      </w:rPr>
+    </w:lvl>
+    <w:lvl w:ilvl="3">
+      <w:start w:val="1"/>
+      <w:numFmt w:val="bullet"/>
+      <w:lvlText w:val="●"/>
+      <w:lvlJc w:val="left"/>
+      <w:pPr>
+        <w:ind w:left="2880" w:hanging="360"/>
+      </w:pPr>
+      <w:rPr>
+        <w:u w:val="none"/>
+      </w:rPr>
+    </w:lvl>
+    <w:lvl w:ilvl="4">
+      <w:start w:val="1"/>
+      <w:numFmt w:val="bullet"/>
+      <w:lvlText w:val="o"/>
+      <w:lvlJc w:val="left"/>
+      <w:pPr>
+        <w:ind w:left="3600" w:hanging="360"/>
+      </w:pPr>
+      <w:rPr>
+        <w:u w:val="none"/>
+      </w:rPr>
+    </w:lvl>
+    <w:lvl w:ilvl="5">
+      <w:start w:val="1"/>
+      <w:numFmt w:val="bullet"/>
+      <w:lvlText w:val="▪"/>
+      <w:lvlJc w:val="left"/>
+      <w:pPr>
+        <w:ind w:left="4320" w:hanging="360"/>
+      </w:pPr>
+      <w:rPr>
+        <w:u w:val="none"/>
+      </w:rPr>
+    </w:lvl>
+    <w:lvl w:ilvl="6">
+      <w:start w:val="1"/>
+      <w:numFmt w:val="bullet"/>
+      <w:lvlText w:val="●"/>
+      <w:lvlJc w:val="left"/>
+      <w:pPr>
+        <w:ind w:left="5040" w:hanging="360"/>
+      </w:pPr>
+      <w:rPr>
+        <w:u w:val="none"/>
+      </w:rPr>
+    </w:lvl>
+    <w:lvl w:ilvl="7">
+      <w:start w:val="1"/>
+      <w:numFmt w:val="bullet"/>
+      <w:lvlText w:val="o"/>
+      <w:lvlJc w:val="left"/>
+      <w:pPr>
+        <w:ind w:left="5760" w:hanging="360"/>
+      </w:pPr>
+      <w:rPr>
+        <w:u w:val="none"/>
+      </w:rPr>
+    </w:lvl>
+    <w:lvl w:ilvl="8">
+      <w:start w:val="1"/>
+      <w:numFmt w:val="bullet"/>
+      <w:lvlText w:val="▪"/>
+      <w:lvlJc w:val="left"/>
+      <w:pPr>
+        <w:ind w:left="6480" w:hanging="360"/>
+      </w:pPr>
+      <w:rPr>
+        <w:u w:val="none"/>
+      </w:rPr>
+    </w:lvl>
+  </w:abstractNum>
+  <w:abstractNum w:abstractNumId="7" w15:restartNumberingAfterBreak="0">
     <w:nsid w:val="54F15B9C"/>
     <w:multiLevelType w:val="multilevel"/>
     <w:tmpl w:val="6AEAF83C"/>
@@ -4406,7 +4526,7 @@
       </w:rPr>
     </w:lvl>
   </w:abstractNum>
-  <w:abstractNum w:abstractNumId="7" w15:restartNumberingAfterBreak="0">
+  <w:abstractNum w:abstractNumId="8" w15:restartNumberingAfterBreak="0">
     <w:nsid w:val="5AAB153E"/>
     <w:multiLevelType w:val="multilevel"/>
     <w:tmpl w:val="244840F2"/>
@@ -4519,7 +4639,7 @@
       </w:pPr>
     </w:lvl>
   </w:abstractNum>
-  <w:abstractNum w:abstractNumId="8" w15:restartNumberingAfterBreak="0">
+  <w:abstractNum w:abstractNumId="9" w15:restartNumberingAfterBreak="0">
     <w:nsid w:val="78B32E9A"/>
     <w:multiLevelType w:val="multilevel"/>
     <w:tmpl w:val="2B78DFA4"/>
@@ -4632,7 +4752,7 @@
       </w:rPr>
     </w:lvl>
   </w:abstractNum>
-  <w:abstractNum w:abstractNumId="9" w15:restartNumberingAfterBreak="0">
+  <w:abstractNum w:abstractNumId="10" w15:restartNumberingAfterBreak="0">
     <w:nsid w:val="79AF01E6"/>
     <w:multiLevelType w:val="multilevel"/>
     <w:tmpl w:val="E2E2A854"/>
@@ -4749,7 +4869,7 @@
     <w:abstractNumId w:val="5"/>
   </w:num>
   <w:num w:numId="2" w16cid:durableId="1385714586">
-    <w:abstractNumId w:val="6"/>
+    <w:abstractNumId w:val="7"/>
   </w:num>
   <w:num w:numId="3" w16cid:durableId="182593979">
     <w:abstractNumId w:val="0"/>
@@ -4758,10 +4878,10 @@
     <w:abstractNumId w:val="2"/>
   </w:num>
   <w:num w:numId="5" w16cid:durableId="153881602">
-    <w:abstractNumId w:val="8"/>
+    <w:abstractNumId w:val="9"/>
   </w:num>
   <w:num w:numId="6" w16cid:durableId="716583510">
-    <w:abstractNumId w:val="9"/>
+    <w:abstractNumId w:val="10"/>
   </w:num>
   <w:num w:numId="7" w16cid:durableId="45036743">
     <w:abstractNumId w:val="4"/>
@@ -4773,7 +4893,10 @@
     <w:abstractNumId w:val="3"/>
   </w:num>
   <w:num w:numId="10" w16cid:durableId="1760171511">
-    <w:abstractNumId w:val="7"/>
+    <w:abstractNumId w:val="8"/>
+  </w:num>
+  <w:num w:numId="11" w16cid:durableId="1438136682">
+    <w:abstractNumId w:val="6"/>
   </w:num>
 </w:numbering>
 </file>

</xml_diff>